<commit_message>
usecase doc completed: administrator - user create
</commit_message>
<xml_diff>
--- a/precedent-docs/administrator - user create.docx
+++ b/precedent-docs/administrator - user create.docx
@@ -18,8 +18,6 @@
             <w:tcW w:w="2660" w:type="dxa"/>
           </w:tcPr>
           <w:p>
-            <w:bookmarkStart w:id="0" w:name="_GoBack"/>
-            <w:bookmarkEnd w:id="0"/>
             <w:r>
               <w:t>Краткое описание</w:t>
             </w:r>
@@ -29,7 +27,19 @@
           <w:tcPr>
             <w:tcW w:w="6237" w:type="dxa"/>
           </w:tcPr>
-          <w:p/>
+          <w:p>
+            <w:proofErr w:type="spellStart"/>
+            <w:r>
+              <w:t>Administrator</w:t>
+            </w:r>
+            <w:proofErr w:type="spellEnd"/>
+            <w:r>
+              <w:t xml:space="preserve"> </w:t>
+            </w:r>
+            <w:r>
+              <w:t>манипулирует учетными записями пользователей</w:t>
+            </w:r>
+          </w:p>
         </w:tc>
       </w:tr>
       <w:tr>
@@ -47,7 +57,13 @@
           <w:tcPr>
             <w:tcW w:w="6237" w:type="dxa"/>
           </w:tcPr>
-          <w:p/>
+          <w:p>
+            <w:proofErr w:type="spellStart"/>
+            <w:r>
+              <w:t>Administrator</w:t>
+            </w:r>
+            <w:proofErr w:type="spellEnd"/>
+          </w:p>
         </w:tc>
       </w:tr>
       <w:tr>
@@ -65,7 +81,24 @@
           <w:tcPr>
             <w:tcW w:w="6237" w:type="dxa"/>
           </w:tcPr>
-          <w:p/>
+          <w:p>
+            <w:r>
+              <w:t xml:space="preserve">Система доступна, </w:t>
+            </w:r>
+            <w:proofErr w:type="spellStart"/>
+            <w:r>
+              <w:t>Administrator</w:t>
+            </w:r>
+            <w:proofErr w:type="spellEnd"/>
+            <w:r>
+              <w:t xml:space="preserve"> </w:t>
+            </w:r>
+            <w:proofErr w:type="gramStart"/>
+            <w:r>
+              <w:t>авторизован</w:t>
+            </w:r>
+            <w:proofErr w:type="gramEnd"/>
+          </w:p>
         </w:tc>
       </w:tr>
       <w:tr>
@@ -83,7 +116,275 @@
           <w:tcPr>
             <w:tcW w:w="6237" w:type="dxa"/>
           </w:tcPr>
-          <w:p/>
+          <w:p>
+            <w:r>
+              <w:rPr>
+                <w:lang w:val="en-US"/>
+              </w:rPr>
+              <w:t>S</w:t>
+            </w:r>
+            <w:r>
+              <w:t xml:space="preserve">1. </w:t>
+            </w:r>
+            <w:proofErr w:type="spellStart"/>
+            <w:r>
+              <w:t>Administrator</w:t>
+            </w:r>
+            <w:proofErr w:type="spellEnd"/>
+            <w:r>
+              <w:t xml:space="preserve"> </w:t>
+            </w:r>
+            <w:r>
+              <w:t>нажимает кнопку «Новый пользователь»</w:t>
+            </w:r>
+            <w:r>
+              <w:t xml:space="preserve"> (</w:t>
+            </w:r>
+            <w:proofErr w:type="spellStart"/>
+            <w:r>
+              <w:t>user</w:t>
+            </w:r>
+            <w:proofErr w:type="spellEnd"/>
+            <w:r>
+              <w:t xml:space="preserve"> </w:t>
+            </w:r>
+            <w:proofErr w:type="spellStart"/>
+            <w:r>
+              <w:t>create</w:t>
+            </w:r>
+            <w:proofErr w:type="spellEnd"/>
+            <w:r>
+              <w:t>)</w:t>
+            </w:r>
+          </w:p>
+          <w:p>
+            <w:r>
+              <w:rPr>
+                <w:lang w:val="en-US"/>
+              </w:rPr>
+              <w:t>S</w:t>
+            </w:r>
+            <w:r>
+              <w:t>2</w:t>
+            </w:r>
+            <w:r>
+              <w:t>.</w:t>
+            </w:r>
+            <w:r>
+              <w:t xml:space="preserve"> </w:t>
+            </w:r>
+            <w:r>
+              <w:t xml:space="preserve">Система выводит </w:t>
+            </w:r>
+            <w:r>
+              <w:t>окно Пользователь с пустыми полями и кнопкой «Добавить»</w:t>
+            </w:r>
+          </w:p>
+          <w:p>
+            <w:r>
+              <w:rPr>
+                <w:lang w:val="en-US"/>
+              </w:rPr>
+              <w:t>S</w:t>
+            </w:r>
+            <w:r>
+              <w:t>3</w:t>
+            </w:r>
+            <w:r>
+              <w:t>.</w:t>
+            </w:r>
+            <w:r>
+              <w:t xml:space="preserve"> </w:t>
+            </w:r>
+            <w:proofErr w:type="spellStart"/>
+            <w:r>
+              <w:t>Administrator</w:t>
+            </w:r>
+            <w:proofErr w:type="spellEnd"/>
+            <w:r>
+              <w:t xml:space="preserve"> </w:t>
+            </w:r>
+            <w:r>
+              <w:t>заполняет данные о новом пользователе</w:t>
+            </w:r>
+          </w:p>
+          <w:p>
+            <w:pPr>
+              <w:rPr>
+                <w:lang w:val="en-US"/>
+              </w:rPr>
+            </w:pPr>
+            <w:r>
+              <w:rPr>
+                <w:lang w:val="en-US"/>
+              </w:rPr>
+              <w:t>S</w:t>
+            </w:r>
+            <w:r>
+              <w:rPr>
+                <w:lang w:val="en-US"/>
+              </w:rPr>
+              <w:t xml:space="preserve">4.1 </w:t>
+            </w:r>
+            <w:r>
+              <w:rPr>
+                <w:lang w:val="en-US"/>
+              </w:rPr>
+              <w:t>Administrator</w:t>
+            </w:r>
+            <w:r>
+              <w:rPr>
+                <w:lang w:val="en-US"/>
+              </w:rPr>
+              <w:t xml:space="preserve"> </w:t>
+            </w:r>
+            <w:r>
+              <w:t>задает</w:t>
+            </w:r>
+            <w:r>
+              <w:rPr>
+                <w:lang w:val="en-US"/>
+              </w:rPr>
+              <w:t xml:space="preserve"> </w:t>
+            </w:r>
+            <w:r>
+              <w:t>права</w:t>
+            </w:r>
+            <w:r>
+              <w:rPr>
+                <w:lang w:val="en-US"/>
+              </w:rPr>
+              <w:t xml:space="preserve"> </w:t>
+            </w:r>
+            <w:r>
+              <w:t>для</w:t>
+            </w:r>
+            <w:r>
+              <w:rPr>
+                <w:lang w:val="en-US"/>
+              </w:rPr>
+              <w:t xml:space="preserve"> </w:t>
+            </w:r>
+            <w:r>
+              <w:t>пользователя</w:t>
+            </w:r>
+            <w:r>
+              <w:rPr>
+                <w:lang w:val="en-US"/>
+              </w:rPr>
+              <w:t xml:space="preserve"> (user assign privileges)</w:t>
+            </w:r>
+          </w:p>
+          <w:p>
+            <w:r>
+              <w:rPr>
+                <w:lang w:val="en-US"/>
+              </w:rPr>
+              <w:t>S</w:t>
+            </w:r>
+            <w:r>
+              <w:t>5</w:t>
+            </w:r>
+            <w:r>
+              <w:t>.</w:t>
+            </w:r>
+            <w:r>
+              <w:t xml:space="preserve"> </w:t>
+            </w:r>
+            <w:r>
+              <w:rPr>
+                <w:lang w:val="en-US"/>
+              </w:rPr>
+              <w:t>Administrator</w:t>
+            </w:r>
+            <w:r>
+              <w:t xml:space="preserve"> </w:t>
+            </w:r>
+            <w:r>
+              <w:t>нажимает</w:t>
+            </w:r>
+            <w:r>
+              <w:t xml:space="preserve"> </w:t>
+            </w:r>
+            <w:r>
+              <w:t>кнопку</w:t>
+            </w:r>
+            <w:r>
+              <w:t xml:space="preserve"> «</w:t>
+            </w:r>
+            <w:r>
+              <w:t>Добавить</w:t>
+            </w:r>
+            <w:r>
+              <w:t>»</w:t>
+            </w:r>
+          </w:p>
+          <w:p>
+            <w:r>
+              <w:rPr>
+                <w:lang w:val="en-US"/>
+              </w:rPr>
+              <w:t>S</w:t>
+            </w:r>
+            <w:r>
+              <w:t>6</w:t>
+            </w:r>
+            <w:r>
+              <w:t>.</w:t>
+            </w:r>
+            <w:r>
+              <w:t xml:space="preserve"> </w:t>
+            </w:r>
+            <w:r>
+              <w:t xml:space="preserve">Система </w:t>
+            </w:r>
+            <w:r>
+              <w:t>отправляет запрос БД на добавление записи</w:t>
+            </w:r>
+            <w:r>
+              <w:t xml:space="preserve"> в таблиц</w:t>
+            </w:r>
+            <w:r>
+              <w:t>у</w:t>
+            </w:r>
+            <w:r>
+              <w:t xml:space="preserve"> пользователей</w:t>
+            </w:r>
+          </w:p>
+          <w:p>
+            <w:r>
+              <w:rPr>
+                <w:lang w:val="en-US"/>
+              </w:rPr>
+              <w:t>S</w:t>
+            </w:r>
+            <w:r>
+              <w:t>7</w:t>
+            </w:r>
+            <w:r>
+              <w:t>.</w:t>
+            </w:r>
+            <w:r>
+              <w:t xml:space="preserve"> Система выводит главное окно </w:t>
+            </w:r>
+            <w:r>
+              <w:rPr>
+                <w:lang w:val="en-US"/>
+              </w:rPr>
+              <w:t>GUI</w:t>
+            </w:r>
+            <w:r>
+              <w:t xml:space="preserve"> </w:t>
+            </w:r>
+            <w:r>
+              <w:t xml:space="preserve">роли </w:t>
+            </w:r>
+            <w:proofErr w:type="spellStart"/>
+            <w:r>
+              <w:t>Administrator</w:t>
+            </w:r>
+            <w:proofErr w:type="spellEnd"/>
+          </w:p>
         </w:tc>
       </w:tr>
       <w:tr>
@@ -101,7 +402,182 @@
           <w:tcPr>
             <w:tcW w:w="6237" w:type="dxa"/>
           </w:tcPr>
-          <w:p/>
+          <w:p>
+            <w:r>
+              <w:t>Е</w:t>
+            </w:r>
+            <w:proofErr w:type="gramStart"/>
+            <w:r>
+              <w:t>1</w:t>
+            </w:r>
+            <w:proofErr w:type="gramEnd"/>
+            <w:r>
+              <w:t>.</w:t>
+            </w:r>
+            <w:r>
+              <w:t>1.</w:t>
+            </w:r>
+            <w:r>
+              <w:t xml:space="preserve"> </w:t>
+            </w:r>
+            <w:proofErr w:type="spellStart"/>
+            <w:r>
+              <w:t>Administrator</w:t>
+            </w:r>
+            <w:proofErr w:type="spellEnd"/>
+            <w:r>
+              <w:t xml:space="preserve"> не заполнил все поля формы Новый пользователь, нажал </w:t>
+            </w:r>
+            <w:r>
+              <w:t xml:space="preserve"> «</w:t>
+            </w:r>
+            <w:r>
+              <w:t>Добавить</w:t>
+            </w:r>
+            <w:r>
+              <w:t>»</w:t>
+            </w:r>
+          </w:p>
+          <w:p>
+            <w:r>
+              <w:t>Е</w:t>
+            </w:r>
+            <w:proofErr w:type="gramStart"/>
+            <w:r>
+              <w:t>1</w:t>
+            </w:r>
+            <w:proofErr w:type="gramEnd"/>
+            <w:r>
+              <w:t>.</w:t>
+            </w:r>
+            <w:r>
+              <w:t>2</w:t>
+            </w:r>
+            <w:r>
+              <w:t>.</w:t>
+            </w:r>
+            <w:r>
+              <w:t xml:space="preserve"> С</w:t>
+            </w:r>
+            <w:r>
+              <w:t xml:space="preserve">истема выдает сообщение об ошибке и остается в окне </w:t>
+            </w:r>
+            <w:r>
+              <w:t>П</w:t>
+            </w:r>
+            <w:r>
+              <w:t>ользователь</w:t>
+            </w:r>
+          </w:p>
+          <w:p>
+            <w:r>
+              <w:rPr>
+                <w:lang w:val="en-US"/>
+              </w:rPr>
+              <w:t>E</w:t>
+            </w:r>
+            <w:r>
+              <w:t>2</w:t>
+            </w:r>
+            <w:r>
+              <w:t>.</w:t>
+            </w:r>
+            <w:r>
+              <w:t>1.</w:t>
+            </w:r>
+            <w:r>
+              <w:t xml:space="preserve"> </w:t>
+            </w:r>
+            <w:r>
+              <w:t xml:space="preserve">При удалении строки пользователя в БД </w:t>
+            </w:r>
+            <w:r>
+              <w:t>(</w:t>
+            </w:r>
+            <w:proofErr w:type="spellStart"/>
+            <w:r>
+              <w:t>user</w:t>
+            </w:r>
+            <w:proofErr w:type="spellEnd"/>
+            <w:r>
+              <w:t xml:space="preserve"> </w:t>
+            </w:r>
+            <w:r>
+              <w:rPr>
+                <w:lang w:val="en-US"/>
+              </w:rPr>
+              <w:t>delete</w:t>
+            </w:r>
+            <w:r>
+              <w:t>)</w:t>
+            </w:r>
+            <w:r>
+              <w:t xml:space="preserve"> </w:t>
+            </w:r>
+            <w:r>
+              <w:t>есть зависимости с другими таблицами</w:t>
+            </w:r>
+          </w:p>
+          <w:p>
+            <w:r>
+              <w:rPr>
+                <w:lang w:val="en-US"/>
+              </w:rPr>
+              <w:t>E</w:t>
+            </w:r>
+            <w:r>
+              <w:t>2</w:t>
+            </w:r>
+            <w:r>
+              <w:t>.</w:t>
+            </w:r>
+            <w:r>
+              <w:t xml:space="preserve">2. Систем отображает сообщение о </w:t>
+            </w:r>
+            <w:r>
+              <w:t>невозможности удаления с выводом списка зависимостей</w:t>
+            </w:r>
+          </w:p>
+          <w:p>
+            <w:r>
+              <w:rPr>
+                <w:lang w:val="en-US"/>
+              </w:rPr>
+              <w:t>E</w:t>
+            </w:r>
+            <w:r>
+              <w:t>3</w:t>
+            </w:r>
+            <w:r>
+              <w:t>.</w:t>
+            </w:r>
+            <w:r>
+              <w:t>1.</w:t>
+            </w:r>
+            <w:r>
+              <w:t xml:space="preserve"> </w:t>
+            </w:r>
+            <w:r>
+              <w:t>База данных недоступна</w:t>
+            </w:r>
+          </w:p>
+          <w:p>
+            <w:r>
+              <w:rPr>
+                <w:lang w:val="en-US"/>
+              </w:rPr>
+              <w:t>E</w:t>
+            </w:r>
+            <w:r>
+              <w:t>3</w:t>
+            </w:r>
+            <w:r>
+              <w:t>.</w:t>
+            </w:r>
+            <w:r>
+              <w:t>2. Систем отображает сообщение о недоступности БД</w:t>
+            </w:r>
+          </w:p>
         </w:tc>
       </w:tr>
       <w:tr>
@@ -119,7 +595,542 @@
           <w:tcPr>
             <w:tcW w:w="6237" w:type="dxa"/>
           </w:tcPr>
-          <w:p/>
+          <w:p>
+            <w:pPr>
+              <w:pStyle w:val="a4"/>
+              <w:numPr>
+                <w:ilvl w:val="0"/>
+                <w:numId w:val="1"/>
+              </w:numPr>
+            </w:pPr>
+            <w:r>
+              <w:t>Просмотр данных пользователя</w:t>
+            </w:r>
+            <w:r>
+              <w:t xml:space="preserve"> (</w:t>
+            </w:r>
+            <w:proofErr w:type="spellStart"/>
+            <w:r>
+              <w:t>user</w:t>
+            </w:r>
+            <w:proofErr w:type="spellEnd"/>
+            <w:r>
+              <w:t xml:space="preserve"> </w:t>
+            </w:r>
+            <w:proofErr w:type="spellStart"/>
+            <w:r>
+              <w:t>read</w:t>
+            </w:r>
+            <w:proofErr w:type="spellEnd"/>
+            <w:r>
+              <w:t>)</w:t>
+            </w:r>
+          </w:p>
+          <w:p>
+            <w:pPr>
+              <w:pStyle w:val="a4"/>
+              <w:numPr>
+                <w:ilvl w:val="1"/>
+                <w:numId w:val="1"/>
+              </w:numPr>
+            </w:pPr>
+            <w:proofErr w:type="spellStart"/>
+            <w:r>
+              <w:t>Administrator</w:t>
+            </w:r>
+            <w:proofErr w:type="spellEnd"/>
+            <w:r>
+              <w:t xml:space="preserve"> </w:t>
+            </w:r>
+            <w:r>
+              <w:t>нажимает кнопку «</w:t>
+            </w:r>
+            <w:r>
+              <w:t>Список пользователей</w:t>
+            </w:r>
+            <w:r>
+              <w:t>»</w:t>
+            </w:r>
+          </w:p>
+          <w:p>
+            <w:pPr>
+              <w:pStyle w:val="a4"/>
+              <w:numPr>
+                <w:ilvl w:val="1"/>
+                <w:numId w:val="1"/>
+              </w:numPr>
+            </w:pPr>
+            <w:r>
+              <w:t xml:space="preserve">Система </w:t>
+            </w:r>
+            <w:r>
+              <w:t>получает от БД данные таблицы пользователей</w:t>
+            </w:r>
+          </w:p>
+          <w:p>
+            <w:pPr>
+              <w:pStyle w:val="a4"/>
+              <w:numPr>
+                <w:ilvl w:val="1"/>
+                <w:numId w:val="1"/>
+              </w:numPr>
+            </w:pPr>
+            <w:r>
+              <w:t>Система кеширует данные о пользователях</w:t>
+            </w:r>
+          </w:p>
+          <w:p>
+            <w:pPr>
+              <w:pStyle w:val="a4"/>
+              <w:numPr>
+                <w:ilvl w:val="1"/>
+                <w:numId w:val="1"/>
+              </w:numPr>
+            </w:pPr>
+            <w:r>
+              <w:t xml:space="preserve">Система </w:t>
+            </w:r>
+            <w:r>
+              <w:t>отображает окно Список пользователей</w:t>
+            </w:r>
+          </w:p>
+          <w:p>
+            <w:pPr>
+              <w:pStyle w:val="a4"/>
+              <w:numPr>
+                <w:ilvl w:val="1"/>
+                <w:numId w:val="1"/>
+              </w:numPr>
+            </w:pPr>
+            <w:proofErr w:type="spellStart"/>
+            <w:r>
+              <w:t>Administrator</w:t>
+            </w:r>
+            <w:proofErr w:type="spellEnd"/>
+            <w:r>
+              <w:t xml:space="preserve"> </w:t>
+            </w:r>
+            <w:r>
+              <w:t xml:space="preserve">нажимает </w:t>
+            </w:r>
+            <w:r>
+              <w:t>на пользователя из списка</w:t>
+            </w:r>
+          </w:p>
+          <w:p>
+            <w:pPr>
+              <w:pStyle w:val="a4"/>
+              <w:numPr>
+                <w:ilvl w:val="1"/>
+                <w:numId w:val="1"/>
+              </w:numPr>
+            </w:pPr>
+            <w:r>
+              <w:t xml:space="preserve">Система отображает окно </w:t>
+            </w:r>
+            <w:r>
+              <w:t>с данными пользователя</w:t>
+            </w:r>
+          </w:p>
+          <w:p>
+            <w:pPr>
+              <w:pStyle w:val="a4"/>
+              <w:numPr>
+                <w:ilvl w:val="0"/>
+                <w:numId w:val="1"/>
+              </w:numPr>
+            </w:pPr>
+            <w:r>
+              <w:t xml:space="preserve">Удаление </w:t>
+            </w:r>
+            <w:r>
+              <w:t>пользователя (</w:t>
+            </w:r>
+            <w:proofErr w:type="spellStart"/>
+            <w:r>
+              <w:t>user</w:t>
+            </w:r>
+            <w:proofErr w:type="spellEnd"/>
+            <w:r>
+              <w:t xml:space="preserve"> </w:t>
+            </w:r>
+            <w:proofErr w:type="spellStart"/>
+            <w:r>
+              <w:t>update</w:t>
+            </w:r>
+            <w:proofErr w:type="spellEnd"/>
+            <w:r>
+              <w:t>)</w:t>
+            </w:r>
+          </w:p>
+          <w:p>
+            <w:pPr>
+              <w:pStyle w:val="a4"/>
+              <w:numPr>
+                <w:ilvl w:val="1"/>
+                <w:numId w:val="1"/>
+              </w:numPr>
+            </w:pPr>
+            <w:proofErr w:type="spellStart"/>
+            <w:r>
+              <w:t>Administrator</w:t>
+            </w:r>
+            <w:proofErr w:type="spellEnd"/>
+            <w:r>
+              <w:t xml:space="preserve"> </w:t>
+            </w:r>
+            <w:r>
+              <w:t>нажимает кнопку «Список пользователей»</w:t>
+            </w:r>
+          </w:p>
+          <w:p>
+            <w:pPr>
+              <w:pStyle w:val="a4"/>
+              <w:numPr>
+                <w:ilvl w:val="1"/>
+                <w:numId w:val="1"/>
+              </w:numPr>
+            </w:pPr>
+            <w:r>
+              <w:t>Система получает от БД данные таблицы пользователей</w:t>
+            </w:r>
+          </w:p>
+          <w:p>
+            <w:pPr>
+              <w:pStyle w:val="a4"/>
+              <w:numPr>
+                <w:ilvl w:val="1"/>
+                <w:numId w:val="1"/>
+              </w:numPr>
+            </w:pPr>
+            <w:r>
+              <w:t>Система кеширует данные о пользователях</w:t>
+            </w:r>
+          </w:p>
+          <w:p>
+            <w:pPr>
+              <w:pStyle w:val="a4"/>
+              <w:numPr>
+                <w:ilvl w:val="1"/>
+                <w:numId w:val="1"/>
+              </w:numPr>
+            </w:pPr>
+            <w:r>
+              <w:t>Система отображает окно Список пользователей</w:t>
+            </w:r>
+          </w:p>
+          <w:p>
+            <w:pPr>
+              <w:pStyle w:val="a4"/>
+              <w:numPr>
+                <w:ilvl w:val="1"/>
+                <w:numId w:val="1"/>
+              </w:numPr>
+            </w:pPr>
+            <w:proofErr w:type="spellStart"/>
+            <w:r>
+              <w:t>Administrator</w:t>
+            </w:r>
+            <w:proofErr w:type="spellEnd"/>
+            <w:r>
+              <w:t xml:space="preserve"> </w:t>
+            </w:r>
+            <w:r>
+              <w:t>нажимает кнопку «</w:t>
+            </w:r>
+            <w:r>
+              <w:t>Удалить</w:t>
+            </w:r>
+            <w:r>
+              <w:t>»</w:t>
+            </w:r>
+            <w:r>
+              <w:t xml:space="preserve"> напротив выбранного пользователя</w:t>
+            </w:r>
+          </w:p>
+          <w:p>
+            <w:pPr>
+              <w:pStyle w:val="a4"/>
+              <w:numPr>
+                <w:ilvl w:val="1"/>
+                <w:numId w:val="1"/>
+              </w:numPr>
+            </w:pPr>
+            <w:r>
+              <w:t xml:space="preserve">Система </w:t>
+            </w:r>
+            <w:r>
+              <w:t xml:space="preserve">отправляет запрос </w:t>
+            </w:r>
+            <w:r>
+              <w:t xml:space="preserve">БД </w:t>
+            </w:r>
+            <w:r>
+              <w:t>на удаление записи</w:t>
+            </w:r>
+          </w:p>
+          <w:p>
+            <w:pPr>
+              <w:pStyle w:val="a4"/>
+              <w:numPr>
+                <w:ilvl w:val="1"/>
+                <w:numId w:val="1"/>
+              </w:numPr>
+            </w:pPr>
+            <w:r>
+              <w:t xml:space="preserve">Систем отображает сообщение </w:t>
+            </w:r>
+            <w:r>
+              <w:t>об успешном удалении</w:t>
+            </w:r>
+          </w:p>
+          <w:p>
+            <w:pPr>
+              <w:pStyle w:val="a4"/>
+              <w:numPr>
+                <w:ilvl w:val="0"/>
+                <w:numId w:val="1"/>
+              </w:numPr>
+            </w:pPr>
+            <w:r>
+              <w:t>Изменение данных пользователя (</w:t>
+            </w:r>
+            <w:proofErr w:type="spellStart"/>
+            <w:r>
+              <w:t>user</w:t>
+            </w:r>
+            <w:proofErr w:type="spellEnd"/>
+            <w:r>
+              <w:t xml:space="preserve"> </w:t>
+            </w:r>
+            <w:proofErr w:type="spellStart"/>
+            <w:r>
+              <w:t>update</w:t>
+            </w:r>
+            <w:proofErr w:type="spellEnd"/>
+            <w:r>
+              <w:t>)</w:t>
+            </w:r>
+          </w:p>
+          <w:p>
+            <w:pPr>
+              <w:pStyle w:val="a4"/>
+              <w:numPr>
+                <w:ilvl w:val="1"/>
+                <w:numId w:val="1"/>
+              </w:numPr>
+            </w:pPr>
+            <w:proofErr w:type="spellStart"/>
+            <w:r>
+              <w:t>Administrator</w:t>
+            </w:r>
+            <w:proofErr w:type="spellEnd"/>
+            <w:r>
+              <w:t xml:space="preserve"> </w:t>
+            </w:r>
+            <w:r>
+              <w:t>нажимает кнопку «Список пользователей»</w:t>
+            </w:r>
+          </w:p>
+          <w:p>
+            <w:pPr>
+              <w:pStyle w:val="a4"/>
+              <w:numPr>
+                <w:ilvl w:val="1"/>
+                <w:numId w:val="1"/>
+              </w:numPr>
+            </w:pPr>
+            <w:r>
+              <w:t>Система получает от БД данные таблицы пользователей</w:t>
+            </w:r>
+          </w:p>
+          <w:p>
+            <w:pPr>
+              <w:pStyle w:val="a4"/>
+              <w:numPr>
+                <w:ilvl w:val="1"/>
+                <w:numId w:val="1"/>
+              </w:numPr>
+            </w:pPr>
+            <w:r>
+              <w:t>Система отображает окно Список пользователей</w:t>
+            </w:r>
+          </w:p>
+          <w:p>
+            <w:pPr>
+              <w:pStyle w:val="a4"/>
+              <w:numPr>
+                <w:ilvl w:val="1"/>
+                <w:numId w:val="1"/>
+              </w:numPr>
+            </w:pPr>
+            <w:r>
+              <w:t>Система кеширует данные о пользователях</w:t>
+            </w:r>
+          </w:p>
+          <w:p>
+            <w:pPr>
+              <w:pStyle w:val="a4"/>
+              <w:numPr>
+                <w:ilvl w:val="1"/>
+                <w:numId w:val="1"/>
+              </w:numPr>
+            </w:pPr>
+            <w:proofErr w:type="spellStart"/>
+            <w:r>
+              <w:t>Administrator</w:t>
+            </w:r>
+            <w:proofErr w:type="spellEnd"/>
+            <w:r>
+              <w:t xml:space="preserve"> </w:t>
+            </w:r>
+            <w:r>
+              <w:t>нажимает кнопку «</w:t>
+            </w:r>
+            <w:r>
+              <w:t>Изменить</w:t>
+            </w:r>
+            <w:r>
+              <w:t xml:space="preserve">» </w:t>
+            </w:r>
+            <w:r>
+              <w:lastRenderedPageBreak/>
+              <w:t>напротив выбранного пользователя</w:t>
+            </w:r>
+          </w:p>
+          <w:p>
+            <w:pPr>
+              <w:pStyle w:val="a4"/>
+              <w:numPr>
+                <w:ilvl w:val="1"/>
+                <w:numId w:val="1"/>
+              </w:numPr>
+            </w:pPr>
+            <w:r>
+              <w:t xml:space="preserve"> Система получает данные о выбранном пользователе из БД</w:t>
+            </w:r>
+          </w:p>
+          <w:p>
+            <w:pPr>
+              <w:pStyle w:val="a4"/>
+              <w:numPr>
+                <w:ilvl w:val="1"/>
+                <w:numId w:val="1"/>
+              </w:numPr>
+            </w:pPr>
+            <w:r>
+              <w:t xml:space="preserve">Система выводит окно Пользователь с </w:t>
+            </w:r>
+            <w:r>
+              <w:t xml:space="preserve">заполненными </w:t>
+            </w:r>
+            <w:r>
+              <w:t>полями</w:t>
+            </w:r>
+            <w:r>
+              <w:t xml:space="preserve"> и кнопкой «Изменить»</w:t>
+            </w:r>
+          </w:p>
+          <w:p>
+            <w:pPr>
+              <w:pStyle w:val="a4"/>
+              <w:numPr>
+                <w:ilvl w:val="1"/>
+                <w:numId w:val="1"/>
+              </w:numPr>
+            </w:pPr>
+            <w:r>
+              <w:rPr>
+                <w:lang w:val="en-US"/>
+              </w:rPr>
+              <w:t>Administrator</w:t>
+            </w:r>
+            <w:r>
+              <w:t xml:space="preserve"> </w:t>
+            </w:r>
+            <w:r>
+              <w:t>нажимает</w:t>
+            </w:r>
+            <w:r>
+              <w:t xml:space="preserve"> </w:t>
+            </w:r>
+            <w:r>
+              <w:t>кнопку</w:t>
+            </w:r>
+            <w:r>
+              <w:t xml:space="preserve"> «</w:t>
+            </w:r>
+            <w:r>
+              <w:t>Изменить</w:t>
+            </w:r>
+            <w:r>
+              <w:t>»</w:t>
+            </w:r>
+          </w:p>
+          <w:p>
+            <w:pPr>
+              <w:pStyle w:val="a4"/>
+              <w:numPr>
+                <w:ilvl w:val="1"/>
+                <w:numId w:val="1"/>
+              </w:numPr>
+            </w:pPr>
+            <w:r>
+              <w:t xml:space="preserve">Система отправляет запрос БД на </w:t>
+            </w:r>
+            <w:r>
+              <w:t xml:space="preserve">изменение </w:t>
+            </w:r>
+            <w:r>
+              <w:t>записи в таблиц</w:t>
+            </w:r>
+            <w:r>
+              <w:t>е</w:t>
+            </w:r>
+            <w:r>
+              <w:t xml:space="preserve"> пользователей</w:t>
+            </w:r>
+          </w:p>
+          <w:p>
+            <w:pPr>
+              <w:pStyle w:val="a4"/>
+              <w:numPr>
+                <w:ilvl w:val="1"/>
+                <w:numId w:val="1"/>
+              </w:numPr>
+            </w:pPr>
+            <w:r>
+              <w:t xml:space="preserve">Система </w:t>
+            </w:r>
+            <w:r>
+              <w:t xml:space="preserve">изменяет </w:t>
+            </w:r>
+            <w:proofErr w:type="spellStart"/>
+            <w:r>
+              <w:t>кеш</w:t>
+            </w:r>
+            <w:proofErr w:type="spellEnd"/>
+            <w:r>
+              <w:t xml:space="preserve"> пользователей, удаляет запись о новом пользователе</w:t>
+            </w:r>
+          </w:p>
+          <w:p>
+            <w:pPr>
+              <w:pStyle w:val="a4"/>
+              <w:numPr>
+                <w:ilvl w:val="1"/>
+                <w:numId w:val="1"/>
+              </w:numPr>
+            </w:pPr>
+            <w:r>
+              <w:t>Система отображает окно Список пользователей</w:t>
+            </w:r>
+            <w:r>
+              <w:t xml:space="preserve"> из кеша</w:t>
+            </w:r>
+            <w:bookmarkStart w:id="0" w:name="_GoBack"/>
+            <w:bookmarkEnd w:id="0"/>
+          </w:p>
         </w:tc>
       </w:tr>
       <w:tr>
@@ -129,6 +1140,7 @@
           </w:tcPr>
           <w:p>
             <w:r>
+              <w:lastRenderedPageBreak/>
               <w:t>Постусловие</w:t>
             </w:r>
           </w:p>
@@ -137,7 +1149,27 @@
           <w:tcPr>
             <w:tcW w:w="6237" w:type="dxa"/>
           </w:tcPr>
-          <w:p/>
+          <w:p>
+            <w:r>
+              <w:t>Система доступна</w:t>
+            </w:r>
+            <w:r>
+              <w:t xml:space="preserve">, </w:t>
+            </w:r>
+            <w:proofErr w:type="spellStart"/>
+            <w:r>
+              <w:t>Administrator</w:t>
+            </w:r>
+            <w:proofErr w:type="spellEnd"/>
+            <w:r>
+              <w:t xml:space="preserve"> </w:t>
+            </w:r>
+            <w:proofErr w:type="gramStart"/>
+            <w:r>
+              <w:t>авторизован</w:t>
+            </w:r>
+            <w:proofErr w:type="gramEnd"/>
+          </w:p>
         </w:tc>
       </w:tr>
     </w:tbl>
@@ -150,6 +1182,135 @@
     </w:sectPr>
   </w:body>
 </w:document>
+</file>
+
+<file path=word/numbering.xml><?xml version="1.0" encoding="utf-8"?>
+<w:numbering xmlns:wpc="http://schemas.microsoft.com/office/word/2010/wordprocessingCanvas" xmlns:mc="http://schemas.openxmlformats.org/markup-compatibility/2006" xmlns:o="urn:schemas-microsoft-com:office:office" xmlns:r="http://schemas.openxmlformats.org/officeDocument/2006/relationships" xmlns:m="http://schemas.openxmlformats.org/officeDocument/2006/math" xmlns:v="urn:schemas-microsoft-com:vml" xmlns:wp14="http://schemas.microsoft.com/office/word/2010/wordprocessingDrawing" xmlns:wp="http://schemas.openxmlformats.org/drawingml/2006/wordprocessingDrawing" xmlns:w10="urn:schemas-microsoft-com:office:word" xmlns:w="http://schemas.openxmlformats.org/wordprocessingml/2006/main" xmlns:w14="http://schemas.microsoft.com/office/word/2010/wordml" xmlns:wpg="http://schemas.microsoft.com/office/word/2010/wordprocessingGroup" xmlns:wpi="http://schemas.microsoft.com/office/word/2010/wordprocessingInk" xmlns:wne="http://schemas.microsoft.com/office/word/2006/wordml" xmlns:wps="http://schemas.microsoft.com/office/word/2010/wordprocessingShape" mc:Ignorable="w14 wp14">
+  <w:abstractNum w:abstractNumId="0">
+    <w:nsid w:val="4B583397"/>
+    <w:multiLevelType w:val="multilevel"/>
+    <w:tmpl w:val="4A54E4F4"/>
+    <w:lvl w:ilvl="0">
+      <w:start w:val="1"/>
+      <w:numFmt w:val="decimal"/>
+      <w:lvlText w:val="%1."/>
+      <w:lvlJc w:val="left"/>
+      <w:pPr>
+        <w:ind w:left="720" w:hanging="360"/>
+      </w:pPr>
+      <w:rPr>
+        <w:rFonts w:hint="default"/>
+      </w:rPr>
+    </w:lvl>
+    <w:lvl w:ilvl="1">
+      <w:start w:val="1"/>
+      <w:numFmt w:val="decimal"/>
+      <w:isLgl/>
+      <w:lvlText w:val="%1.%2."/>
+      <w:lvlJc w:val="left"/>
+      <w:pPr>
+        <w:ind w:left="1080" w:hanging="360"/>
+      </w:pPr>
+      <w:rPr>
+        <w:rFonts w:hint="default"/>
+      </w:rPr>
+    </w:lvl>
+    <w:lvl w:ilvl="2">
+      <w:start w:val="1"/>
+      <w:numFmt w:val="decimal"/>
+      <w:isLgl/>
+      <w:lvlText w:val="%1.%2.%3."/>
+      <w:lvlJc w:val="left"/>
+      <w:pPr>
+        <w:ind w:left="1800" w:hanging="720"/>
+      </w:pPr>
+      <w:rPr>
+        <w:rFonts w:hint="default"/>
+      </w:rPr>
+    </w:lvl>
+    <w:lvl w:ilvl="3">
+      <w:start w:val="1"/>
+      <w:numFmt w:val="decimal"/>
+      <w:isLgl/>
+      <w:lvlText w:val="%1.%2.%3.%4."/>
+      <w:lvlJc w:val="left"/>
+      <w:pPr>
+        <w:ind w:left="2160" w:hanging="720"/>
+      </w:pPr>
+      <w:rPr>
+        <w:rFonts w:hint="default"/>
+      </w:rPr>
+    </w:lvl>
+    <w:lvl w:ilvl="4">
+      <w:start w:val="1"/>
+      <w:numFmt w:val="decimal"/>
+      <w:isLgl/>
+      <w:lvlText w:val="%1.%2.%3.%4.%5."/>
+      <w:lvlJc w:val="left"/>
+      <w:pPr>
+        <w:ind w:left="2880" w:hanging="1080"/>
+      </w:pPr>
+      <w:rPr>
+        <w:rFonts w:hint="default"/>
+      </w:rPr>
+    </w:lvl>
+    <w:lvl w:ilvl="5">
+      <w:start w:val="1"/>
+      <w:numFmt w:val="decimal"/>
+      <w:isLgl/>
+      <w:lvlText w:val="%1.%2.%3.%4.%5.%6."/>
+      <w:lvlJc w:val="left"/>
+      <w:pPr>
+        <w:ind w:left="3240" w:hanging="1080"/>
+      </w:pPr>
+      <w:rPr>
+        <w:rFonts w:hint="default"/>
+      </w:rPr>
+    </w:lvl>
+    <w:lvl w:ilvl="6">
+      <w:start w:val="1"/>
+      <w:numFmt w:val="decimal"/>
+      <w:isLgl/>
+      <w:lvlText w:val="%1.%2.%3.%4.%5.%6.%7."/>
+      <w:lvlJc w:val="left"/>
+      <w:pPr>
+        <w:ind w:left="3960" w:hanging="1440"/>
+      </w:pPr>
+      <w:rPr>
+        <w:rFonts w:hint="default"/>
+      </w:rPr>
+    </w:lvl>
+    <w:lvl w:ilvl="7">
+      <w:start w:val="1"/>
+      <w:numFmt w:val="decimal"/>
+      <w:isLgl/>
+      <w:lvlText w:val="%1.%2.%3.%4.%5.%6.%7.%8."/>
+      <w:lvlJc w:val="left"/>
+      <w:pPr>
+        <w:ind w:left="4320" w:hanging="1440"/>
+      </w:pPr>
+      <w:rPr>
+        <w:rFonts w:hint="default"/>
+      </w:rPr>
+    </w:lvl>
+    <w:lvl w:ilvl="8">
+      <w:start w:val="1"/>
+      <w:numFmt w:val="decimal"/>
+      <w:isLgl/>
+      <w:lvlText w:val="%1.%2.%3.%4.%5.%6.%7.%8.%9."/>
+      <w:lvlJc w:val="left"/>
+      <w:pPr>
+        <w:ind w:left="5040" w:hanging="1800"/>
+      </w:pPr>
+      <w:rPr>
+        <w:rFonts w:hint="default"/>
+      </w:rPr>
+    </w:lvl>
+  </w:abstractNum>
+  <w:num w:numId="1">
+    <w:abstractNumId w:val="0"/>
+  </w:num>
+</w:numbering>
 </file>
 
 <file path=word/styles.xml><?xml version="1.0" encoding="utf-8"?>
@@ -357,6 +1518,17 @@
         <w:insideV w:val="single" w:sz="4" w:space="0" w:color="auto"/>
       </w:tblBorders>
     </w:tblPr>
+  </w:style>
+  <w:style w:type="paragraph" w:styleId="a4">
+    <w:name w:val="List Paragraph"/>
+    <w:basedOn w:val="a"/>
+    <w:uiPriority w:val="34"/>
+    <w:qFormat/>
+    <w:rsid w:val="00BD04BE"/>
+    <w:pPr>
+      <w:ind w:left="720"/>
+      <w:contextualSpacing/>
+    </w:pPr>
   </w:style>
 </w:styles>
 </file>
@@ -566,6 +1738,17 @@
         <w:insideV w:val="single" w:sz="4" w:space="0" w:color="auto"/>
       </w:tblBorders>
     </w:tblPr>
+  </w:style>
+  <w:style w:type="paragraph" w:styleId="a4">
+    <w:name w:val="List Paragraph"/>
+    <w:basedOn w:val="a"/>
+    <w:uiPriority w:val="34"/>
+    <w:qFormat/>
+    <w:rsid w:val="00BD04BE"/>
+    <w:pPr>
+      <w:ind w:left="720"/>
+      <w:contextualSpacing/>
+    </w:pPr>
   </w:style>
 </w:styles>
 </file>
@@ -860,7 +2043,7 @@
 </file>
 
 <file path=customXml/itemProps1.xml><?xml version="1.0" encoding="utf-8"?>
-<ds:datastoreItem xmlns:ds="http://schemas.openxmlformats.org/officeDocument/2006/customXml" ds:itemID="{2538B97B-1CBA-453C-B6E6-2097FC8BEAB5}">
+<ds:datastoreItem xmlns:ds="http://schemas.openxmlformats.org/officeDocument/2006/customXml" ds:itemID="{CF9A8CD6-58F2-44E7-91DF-8C7514178081}">
   <ds:schemaRefs>
     <ds:schemaRef ds:uri="http://schemas.openxmlformats.org/officeDocument/2006/bibliography"/>
   </ds:schemaRefs>

</xml_diff>

<commit_message>
Usecase doc completed: project manager - documentation forms upload
</commit_message>
<xml_diff>
--- a/precedent-docs/administrator - user create.docx
+++ b/precedent-docs/administrator - user create.docx
@@ -85,19 +85,28 @@
             <w:r>
               <w:t xml:space="preserve">Система доступна, </w:t>
             </w:r>
+            <w:bookmarkStart w:id="0" w:name="_GoBack"/>
+            <w:r>
+              <w:t xml:space="preserve">отображено главное окно </w:t>
+            </w:r>
+            <w:r>
+              <w:rPr>
+                <w:lang w:val="en-US"/>
+              </w:rPr>
+              <w:t>GUI</w:t>
+            </w:r>
+            <w:r>
+              <w:t xml:space="preserve"> </w:t>
+            </w:r>
+            <w:r>
+              <w:t xml:space="preserve">роли </w:t>
+            </w:r>
             <w:proofErr w:type="spellStart"/>
             <w:r>
               <w:t>Administrator</w:t>
             </w:r>
-            <w:proofErr w:type="spellEnd"/>
-            <w:r>
-              <w:t xml:space="preserve"> </w:t>
-            </w:r>
-            <w:proofErr w:type="gramStart"/>
-            <w:r>
-              <w:t>авторизован</w:t>
-            </w:r>
-            <w:proofErr w:type="gramEnd"/>
+            <w:bookmarkEnd w:id="0"/>
+            <w:proofErr w:type="spellEnd"/>
           </w:p>
         </w:tc>
       </w:tr>
@@ -168,19 +177,58 @@
               <w:t>2</w:t>
             </w:r>
             <w:r>
+              <w:t xml:space="preserve">. </w:t>
+            </w:r>
+            <w:r>
+              <w:t xml:space="preserve">Система выводит </w:t>
+            </w:r>
+            <w:r>
+              <w:t xml:space="preserve">окно Пользователь </w:t>
+            </w:r>
+            <w:r>
+              <w:t>с пустой формой</w:t>
+            </w:r>
+            <w:r>
+              <w:t xml:space="preserve"> и кнопкой «Добавить»</w:t>
+            </w:r>
+          </w:p>
+          <w:p>
+            <w:r>
+              <w:rPr>
+                <w:lang w:val="en-US"/>
+              </w:rPr>
+              <w:t>S</w:t>
+            </w:r>
+            <w:r>
+              <w:t>3</w:t>
+            </w:r>
+            <w:r>
               <w:t>.</w:t>
             </w:r>
             <w:r>
               <w:t xml:space="preserve"> </w:t>
             </w:r>
-            <w:r>
-              <w:t xml:space="preserve">Система выводит </w:t>
-            </w:r>
-            <w:r>
-              <w:t>окно Пользователь с пустыми полями и кнопкой «Добавить»</w:t>
-            </w:r>
-          </w:p>
-          <w:p>
+            <w:proofErr w:type="spellStart"/>
+            <w:r>
+              <w:t>Administrator</w:t>
+            </w:r>
+            <w:proofErr w:type="spellEnd"/>
+            <w:r>
+              <w:t xml:space="preserve"> </w:t>
+            </w:r>
+            <w:r>
+              <w:t xml:space="preserve">заполняет </w:t>
+            </w:r>
+            <w:r>
+              <w:t>поля формы</w:t>
+            </w:r>
+          </w:p>
+          <w:p>
+            <w:pPr>
+              <w:rPr>
+                <w:lang w:val="en-US"/>
+              </w:rPr>
+            </w:pPr>
             <w:r>
               <w:rPr>
                 <w:lang w:val="en-US"/>
@@ -188,155 +236,116 @@
               <w:t>S</w:t>
             </w:r>
             <w:r>
-              <w:t>3</w:t>
+              <w:rPr>
+                <w:lang w:val="en-US"/>
+              </w:rPr>
+              <w:t xml:space="preserve">4.1 </w:t>
+            </w:r>
+            <w:r>
+              <w:rPr>
+                <w:lang w:val="en-US"/>
+              </w:rPr>
+              <w:t>Administrator</w:t>
+            </w:r>
+            <w:r>
+              <w:rPr>
+                <w:lang w:val="en-US"/>
+              </w:rPr>
+              <w:t xml:space="preserve"> </w:t>
+            </w:r>
+            <w:r>
+              <w:t>задает</w:t>
+            </w:r>
+            <w:r>
+              <w:rPr>
+                <w:lang w:val="en-US"/>
+              </w:rPr>
+              <w:t xml:space="preserve"> </w:t>
+            </w:r>
+            <w:r>
+              <w:t>права</w:t>
+            </w:r>
+            <w:r>
+              <w:rPr>
+                <w:lang w:val="en-US"/>
+              </w:rPr>
+              <w:t xml:space="preserve"> </w:t>
+            </w:r>
+            <w:r>
+              <w:t>для</w:t>
+            </w:r>
+            <w:r>
+              <w:rPr>
+                <w:lang w:val="en-US"/>
+              </w:rPr>
+              <w:t xml:space="preserve"> </w:t>
+            </w:r>
+            <w:r>
+              <w:t>пользователя</w:t>
+            </w:r>
+            <w:r>
+              <w:rPr>
+                <w:lang w:val="en-US"/>
+              </w:rPr>
+              <w:t xml:space="preserve"> (user assign privileges)</w:t>
+            </w:r>
+          </w:p>
+          <w:p>
+            <w:r>
+              <w:rPr>
+                <w:lang w:val="en-US"/>
+              </w:rPr>
+              <w:t>S</w:t>
+            </w:r>
+            <w:r>
+              <w:t>5</w:t>
+            </w:r>
+            <w:r>
+              <w:t xml:space="preserve">. </w:t>
+            </w:r>
+            <w:r>
+              <w:rPr>
+                <w:lang w:val="en-US"/>
+              </w:rPr>
+              <w:t>Administrator</w:t>
+            </w:r>
+            <w:r>
+              <w:t xml:space="preserve"> </w:t>
+            </w:r>
+            <w:r>
+              <w:t>нажимает</w:t>
+            </w:r>
+            <w:r>
+              <w:t xml:space="preserve"> </w:t>
+            </w:r>
+            <w:r>
+              <w:t>кнопку</w:t>
+            </w:r>
+            <w:r>
+              <w:t xml:space="preserve"> «</w:t>
+            </w:r>
+            <w:r>
+              <w:t>Добавить</w:t>
+            </w:r>
+            <w:r>
+              <w:t>»</w:t>
+            </w:r>
+          </w:p>
+          <w:p>
+            <w:r>
+              <w:rPr>
+                <w:lang w:val="en-US"/>
+              </w:rPr>
+              <w:t>S</w:t>
+            </w:r>
+            <w:r>
+              <w:t>6</w:t>
             </w:r>
             <w:r>
               <w:t>.</w:t>
             </w:r>
             <w:r>
-              <w:t xml:space="preserve"> </w:t>
-            </w:r>
-            <w:proofErr w:type="spellStart"/>
-            <w:r>
-              <w:t>Administrator</w:t>
-            </w:r>
-            <w:proofErr w:type="spellEnd"/>
-            <w:r>
-              <w:t xml:space="preserve"> </w:t>
-            </w:r>
-            <w:r>
-              <w:t>заполняет данные о новом пользователе</w:t>
-            </w:r>
-          </w:p>
-          <w:p>
-            <w:pPr>
-              <w:rPr>
-                <w:lang w:val="en-US"/>
-              </w:rPr>
-            </w:pPr>
-            <w:r>
-              <w:rPr>
-                <w:lang w:val="en-US"/>
-              </w:rPr>
-              <w:t>S</w:t>
-            </w:r>
-            <w:r>
-              <w:rPr>
-                <w:lang w:val="en-US"/>
-              </w:rPr>
-              <w:t xml:space="preserve">4.1 </w:t>
-            </w:r>
-            <w:r>
-              <w:rPr>
-                <w:lang w:val="en-US"/>
-              </w:rPr>
-              <w:t>Administrator</w:t>
-            </w:r>
-            <w:r>
-              <w:rPr>
-                <w:lang w:val="en-US"/>
-              </w:rPr>
-              <w:t xml:space="preserve"> </w:t>
-            </w:r>
-            <w:r>
-              <w:t>задает</w:t>
-            </w:r>
-            <w:r>
-              <w:rPr>
-                <w:lang w:val="en-US"/>
-              </w:rPr>
-              <w:t xml:space="preserve"> </w:t>
-            </w:r>
-            <w:r>
-              <w:t>права</w:t>
-            </w:r>
-            <w:r>
-              <w:rPr>
-                <w:lang w:val="en-US"/>
-              </w:rPr>
-              <w:t xml:space="preserve"> </w:t>
-            </w:r>
-            <w:r>
-              <w:t>для</w:t>
-            </w:r>
-            <w:r>
-              <w:rPr>
-                <w:lang w:val="en-US"/>
-              </w:rPr>
-              <w:t xml:space="preserve"> </w:t>
-            </w:r>
-            <w:r>
-              <w:t>пользователя</w:t>
-            </w:r>
-            <w:r>
-              <w:rPr>
-                <w:lang w:val="en-US"/>
-              </w:rPr>
-              <w:t xml:space="preserve"> (user assign privileges)</w:t>
-            </w:r>
-          </w:p>
-          <w:p>
-            <w:r>
-              <w:rPr>
-                <w:lang w:val="en-US"/>
-              </w:rPr>
-              <w:t>S</w:t>
-            </w:r>
-            <w:r>
-              <w:t>5</w:t>
-            </w:r>
-            <w:r>
-              <w:t>.</w:t>
-            </w:r>
-            <w:r>
-              <w:t xml:space="preserve"> </w:t>
-            </w:r>
-            <w:r>
-              <w:rPr>
-                <w:lang w:val="en-US"/>
-              </w:rPr>
-              <w:t>Administrator</w:t>
-            </w:r>
-            <w:r>
-              <w:t xml:space="preserve"> </w:t>
-            </w:r>
-            <w:r>
-              <w:t>нажимает</w:t>
-            </w:r>
-            <w:r>
-              <w:t xml:space="preserve"> </w:t>
-            </w:r>
-            <w:r>
-              <w:t>кнопку</w:t>
-            </w:r>
-            <w:r>
-              <w:t xml:space="preserve"> «</w:t>
-            </w:r>
-            <w:r>
-              <w:t>Добавить</w:t>
-            </w:r>
-            <w:r>
-              <w:t>»</w:t>
-            </w:r>
-          </w:p>
-          <w:p>
-            <w:r>
-              <w:rPr>
-                <w:lang w:val="en-US"/>
-              </w:rPr>
-              <w:t>S</w:t>
-            </w:r>
-            <w:r>
-              <w:t>6</w:t>
-            </w:r>
-            <w:r>
-              <w:t>.</w:t>
-            </w:r>
-            <w:r>
-              <w:t xml:space="preserve"> </w:t>
-            </w:r>
-            <w:r>
-              <w:t xml:space="preserve">Система </w:t>
+              <w:t xml:space="preserve"> Система </w:t>
             </w:r>
             <w:r>
               <w:t>отправляет запрос БД на добавление записи</w:t>
@@ -426,7 +435,13 @@
             </w:r>
             <w:proofErr w:type="spellEnd"/>
             <w:r>
-              <w:t xml:space="preserve"> не заполнил все поля формы Новый пользователь, нажал </w:t>
+              <w:t xml:space="preserve"> не заполнил все поля формы </w:t>
+            </w:r>
+            <w:r>
+              <w:t>в окне П</w:t>
+            </w:r>
+            <w:r>
+              <w:t xml:space="preserve">ользователь, нажал </w:t>
             </w:r>
             <w:r>
               <w:t xml:space="preserve"> «</w:t>
@@ -448,94 +463,88 @@
             </w:r>
             <w:proofErr w:type="gramEnd"/>
             <w:r>
+              <w:t>.2. С</w:t>
+            </w:r>
+            <w:r>
+              <w:t xml:space="preserve">истема выдает сообщение об ошибке и остается в окне </w:t>
+            </w:r>
+            <w:r>
+              <w:t>П</w:t>
+            </w:r>
+            <w:r>
+              <w:t>ользователь</w:t>
+            </w:r>
+            <w:r>
+              <w:t xml:space="preserve"> с сохранением состояния формы</w:t>
+            </w:r>
+          </w:p>
+          <w:p>
+            <w:r>
+              <w:rPr>
+                <w:lang w:val="en-US"/>
+              </w:rPr>
+              <w:t>E</w:t>
+            </w:r>
+            <w:r>
+              <w:t>2</w:t>
+            </w:r>
+            <w:r>
               <w:t>.</w:t>
             </w:r>
             <w:r>
+              <w:t>1.</w:t>
+            </w:r>
+            <w:r>
+              <w:t xml:space="preserve"> </w:t>
+            </w:r>
+            <w:r>
+              <w:t xml:space="preserve">При удалении строки пользователя в БД </w:t>
+            </w:r>
+            <w:r>
+              <w:t>(</w:t>
+            </w:r>
+            <w:proofErr w:type="spellStart"/>
+            <w:r>
+              <w:t>user</w:t>
+            </w:r>
+            <w:proofErr w:type="spellEnd"/>
+            <w:r>
+              <w:t xml:space="preserve"> </w:t>
+            </w:r>
+            <w:r>
+              <w:rPr>
+                <w:lang w:val="en-US"/>
+              </w:rPr>
+              <w:t>delete</w:t>
+            </w:r>
+            <w:r>
+              <w:t xml:space="preserve">) </w:t>
+            </w:r>
+            <w:r>
+              <w:t>есть зависимости с другими таблицами</w:t>
+            </w:r>
+          </w:p>
+          <w:p>
+            <w:r>
+              <w:rPr>
+                <w:lang w:val="en-US"/>
+              </w:rPr>
+              <w:t>E</w:t>
+            </w:r>
+            <w:r>
               <w:t>2</w:t>
             </w:r>
             <w:r>
               <w:t>.</w:t>
             </w:r>
             <w:r>
-              <w:t xml:space="preserve"> С</w:t>
-            </w:r>
-            <w:r>
-              <w:t xml:space="preserve">истема выдает сообщение об ошибке и остается в окне </w:t>
-            </w:r>
-            <w:r>
-              <w:t>П</w:t>
-            </w:r>
-            <w:r>
-              <w:t>ользователь</w:t>
-            </w:r>
-          </w:p>
-          <w:p>
-            <w:r>
-              <w:rPr>
-                <w:lang w:val="en-US"/>
-              </w:rPr>
-              <w:t>E</w:t>
-            </w:r>
-            <w:r>
-              <w:t>2</w:t>
-            </w:r>
-            <w:r>
-              <w:t>.</w:t>
-            </w:r>
-            <w:r>
-              <w:t>1.</w:t>
-            </w:r>
-            <w:r>
-              <w:t xml:space="preserve"> </w:t>
-            </w:r>
-            <w:r>
-              <w:t xml:space="preserve">При удалении строки пользователя в БД </w:t>
-            </w:r>
-            <w:r>
-              <w:t>(</w:t>
-            </w:r>
-            <w:proofErr w:type="spellStart"/>
-            <w:r>
-              <w:t>user</w:t>
-            </w:r>
-            <w:proofErr w:type="spellEnd"/>
-            <w:r>
-              <w:t xml:space="preserve"> </w:t>
-            </w:r>
-            <w:r>
-              <w:rPr>
-                <w:lang w:val="en-US"/>
-              </w:rPr>
-              <w:t>delete</w:t>
-            </w:r>
-            <w:r>
-              <w:t>)</w:t>
-            </w:r>
-            <w:r>
-              <w:t xml:space="preserve"> </w:t>
-            </w:r>
-            <w:r>
-              <w:t>есть зависимости с другими таблицами</w:t>
-            </w:r>
-          </w:p>
-          <w:p>
-            <w:r>
-              <w:rPr>
-                <w:lang w:val="en-US"/>
-              </w:rPr>
-              <w:t>E</w:t>
-            </w:r>
-            <w:r>
-              <w:t>2</w:t>
-            </w:r>
-            <w:r>
-              <w:t>.</w:t>
-            </w:r>
-            <w:r>
-              <w:t xml:space="preserve">2. Систем отображает сообщение о </w:t>
-            </w:r>
-            <w:r>
-              <w:t>невозможности удаления с выводом списка зависимостей</w:t>
+              <w:t xml:space="preserve">2. Систем отображает сообщение о невозможности удаления </w:t>
+            </w:r>
+            <w:r>
+              <w:t xml:space="preserve">пользователя </w:t>
+            </w:r>
+            <w:r>
+              <w:t>с выводом списка зависимостей</w:t>
             </w:r>
           </w:p>
           <w:p>
@@ -643,10 +652,128 @@
               <w:t xml:space="preserve"> </w:t>
             </w:r>
             <w:r>
+              <w:t>нажимает кнопку «Список пользователей»</w:t>
+            </w:r>
+          </w:p>
+          <w:p>
+            <w:pPr>
+              <w:pStyle w:val="a4"/>
+              <w:numPr>
+                <w:ilvl w:val="1"/>
+                <w:numId w:val="1"/>
+              </w:numPr>
+            </w:pPr>
+            <w:r>
+              <w:t>Система получает от БД данные таблицы пользователей</w:t>
+            </w:r>
+          </w:p>
+          <w:p>
+            <w:pPr>
+              <w:pStyle w:val="a4"/>
+              <w:numPr>
+                <w:ilvl w:val="1"/>
+                <w:numId w:val="1"/>
+              </w:numPr>
+            </w:pPr>
+            <w:r>
+              <w:t>Система кеширует данные о пользователях</w:t>
+            </w:r>
+          </w:p>
+          <w:p>
+            <w:pPr>
+              <w:pStyle w:val="a4"/>
+              <w:numPr>
+                <w:ilvl w:val="1"/>
+                <w:numId w:val="1"/>
+              </w:numPr>
+            </w:pPr>
+            <w:r>
+              <w:t>Система отображает окно Список пользователей</w:t>
+            </w:r>
+          </w:p>
+          <w:p>
+            <w:pPr>
+              <w:pStyle w:val="a4"/>
+              <w:numPr>
+                <w:ilvl w:val="1"/>
+                <w:numId w:val="1"/>
+              </w:numPr>
+            </w:pPr>
+            <w:proofErr w:type="spellStart"/>
+            <w:r>
+              <w:t>Administrator</w:t>
+            </w:r>
+            <w:proofErr w:type="spellEnd"/>
+            <w:r>
+              <w:t xml:space="preserve"> </w:t>
+            </w:r>
+            <w:r>
+              <w:t>нажимает на пользователя из списка</w:t>
+            </w:r>
+          </w:p>
+          <w:p>
+            <w:pPr>
+              <w:pStyle w:val="a4"/>
+              <w:numPr>
+                <w:ilvl w:val="1"/>
+                <w:numId w:val="1"/>
+              </w:numPr>
+            </w:pPr>
+            <w:r>
+              <w:t>Система получает данные о выбранном пользователе из БД</w:t>
+            </w:r>
+          </w:p>
+          <w:p>
+            <w:pPr>
+              <w:pStyle w:val="a4"/>
+              <w:numPr>
+                <w:ilvl w:val="1"/>
+                <w:numId w:val="1"/>
+              </w:numPr>
+            </w:pPr>
+            <w:r>
+              <w:t xml:space="preserve">Система кеширует данные о </w:t>
+            </w:r>
+            <w:r>
+              <w:t>пользователе</w:t>
+            </w:r>
+          </w:p>
+          <w:p>
+            <w:pPr>
+              <w:pStyle w:val="a4"/>
+              <w:numPr>
+                <w:ilvl w:val="1"/>
+                <w:numId w:val="1"/>
+              </w:numPr>
+            </w:pPr>
+            <w:r>
+              <w:t xml:space="preserve">Система отображает окно </w:t>
+            </w:r>
+            <w:r>
+              <w:t>Пользователь с заполненной формой и неактивными для редактирования полями</w:t>
+            </w:r>
+          </w:p>
+          <w:p>
+            <w:pPr>
+              <w:pStyle w:val="a4"/>
+              <w:numPr>
+                <w:ilvl w:val="1"/>
+                <w:numId w:val="1"/>
+              </w:numPr>
+            </w:pPr>
+            <w:proofErr w:type="spellStart"/>
+            <w:r>
+              <w:t>Administrator</w:t>
+            </w:r>
+            <w:proofErr w:type="spellEnd"/>
+            <w:r>
+              <w:t xml:space="preserve"> </w:t>
+            </w:r>
+            <w:r>
               <w:t>нажимает кнопку «</w:t>
             </w:r>
             <w:r>
-              <w:t>Список пользователей</w:t>
+              <w:t>Выйти</w:t>
             </w:r>
             <w:r>
               <w:t>»</w:t>
@@ -661,10 +788,76 @@
               </w:numPr>
             </w:pPr>
             <w:r>
-              <w:t xml:space="preserve">Система </w:t>
-            </w:r>
-            <w:r>
-              <w:t>получает от БД данные таблицы пользователей</w:t>
+              <w:t xml:space="preserve">Система отображает окно Список пользователей из </w:t>
+            </w:r>
+            <w:proofErr w:type="spellStart"/>
+            <w:r>
+              <w:t>кеша</w:t>
+            </w:r>
+            <w:proofErr w:type="spellEnd"/>
+          </w:p>
+          <w:p>
+            <w:pPr>
+              <w:pStyle w:val="a4"/>
+              <w:numPr>
+                <w:ilvl w:val="0"/>
+                <w:numId w:val="1"/>
+              </w:numPr>
+            </w:pPr>
+            <w:r>
+              <w:t xml:space="preserve">Удаление </w:t>
+            </w:r>
+            <w:r>
+              <w:t>пользователя (</w:t>
+            </w:r>
+            <w:proofErr w:type="spellStart"/>
+            <w:r>
+              <w:t>user</w:t>
+            </w:r>
+            <w:proofErr w:type="spellEnd"/>
+            <w:r>
+              <w:t xml:space="preserve"> </w:t>
+            </w:r>
+            <w:r>
+              <w:rPr>
+                <w:lang w:val="en-US"/>
+              </w:rPr>
+              <w:t>delete</w:t>
+            </w:r>
+            <w:r>
+              <w:t>)</w:t>
+            </w:r>
+          </w:p>
+          <w:p>
+            <w:pPr>
+              <w:pStyle w:val="a4"/>
+              <w:numPr>
+                <w:ilvl w:val="1"/>
+                <w:numId w:val="1"/>
+              </w:numPr>
+            </w:pPr>
+            <w:proofErr w:type="spellStart"/>
+            <w:r>
+              <w:t>Administrator</w:t>
+            </w:r>
+            <w:proofErr w:type="spellEnd"/>
+            <w:r>
+              <w:t xml:space="preserve"> </w:t>
+            </w:r>
+            <w:r>
+              <w:t>нажимает кнопку «Список пользователей»</w:t>
+            </w:r>
+          </w:p>
+          <w:p>
+            <w:pPr>
+              <w:pStyle w:val="a4"/>
+              <w:numPr>
+                <w:ilvl w:val="1"/>
+                <w:numId w:val="1"/>
+              </w:numPr>
+            </w:pPr>
+            <w:r>
+              <w:t>Система получает от БД данные таблицы пользователей</w:t>
             </w:r>
           </w:p>
           <w:p>
@@ -688,10 +881,7 @@
               </w:numPr>
             </w:pPr>
             <w:r>
-              <w:t xml:space="preserve">Система </w:t>
-            </w:r>
-            <w:r>
-              <w:t>отображает окно Список пользователей</w:t>
+              <w:t>Система отображает окно Список пользователей</w:t>
             </w:r>
           </w:p>
           <w:p>
@@ -711,26 +901,67 @@
               <w:t xml:space="preserve"> </w:t>
             </w:r>
             <w:r>
-              <w:t xml:space="preserve">нажимает </w:t>
-            </w:r>
-            <w:r>
-              <w:t>на пользователя из списка</w:t>
-            </w:r>
-          </w:p>
-          <w:p>
-            <w:pPr>
-              <w:pStyle w:val="a4"/>
-              <w:numPr>
-                <w:ilvl w:val="1"/>
-                <w:numId w:val="1"/>
-              </w:numPr>
-            </w:pPr>
-            <w:r>
-              <w:t xml:space="preserve">Система отображает окно </w:t>
-            </w:r>
-            <w:r>
-              <w:t>с данными пользователя</w:t>
-            </w:r>
+              <w:t>нажимает кнопку «Удалить» напротив выбранного пользователя</w:t>
+            </w:r>
+          </w:p>
+          <w:p>
+            <w:pPr>
+              <w:pStyle w:val="a4"/>
+              <w:numPr>
+                <w:ilvl w:val="1"/>
+                <w:numId w:val="1"/>
+              </w:numPr>
+            </w:pPr>
+            <w:r>
+              <w:t>Система отправляет запрос БД на удаление записи</w:t>
+            </w:r>
+          </w:p>
+          <w:p>
+            <w:pPr>
+              <w:pStyle w:val="a4"/>
+              <w:numPr>
+                <w:ilvl w:val="1"/>
+                <w:numId w:val="1"/>
+              </w:numPr>
+            </w:pPr>
+            <w:r>
+              <w:t xml:space="preserve">Система удаляет запись о пользователе из </w:t>
+            </w:r>
+            <w:proofErr w:type="spellStart"/>
+            <w:r>
+              <w:t>кеша</w:t>
+            </w:r>
+            <w:proofErr w:type="spellEnd"/>
+          </w:p>
+          <w:p>
+            <w:pPr>
+              <w:pStyle w:val="a4"/>
+              <w:numPr>
+                <w:ilvl w:val="1"/>
+                <w:numId w:val="1"/>
+              </w:numPr>
+            </w:pPr>
+            <w:r>
+              <w:lastRenderedPageBreak/>
+              <w:t>Систем отображает сообщение об успешном удалении</w:t>
+            </w:r>
+          </w:p>
+          <w:p>
+            <w:pPr>
+              <w:pStyle w:val="a4"/>
+              <w:numPr>
+                <w:ilvl w:val="1"/>
+                <w:numId w:val="1"/>
+              </w:numPr>
+            </w:pPr>
+            <w:r>
+              <w:t xml:space="preserve">Система отображает окно Список пользователей из </w:t>
+            </w:r>
+            <w:proofErr w:type="spellStart"/>
+            <w:r>
+              <w:t>кеша</w:t>
+            </w:r>
+            <w:proofErr w:type="spellEnd"/>
           </w:p>
           <w:p>
             <w:pPr>
@@ -741,10 +972,7 @@
               </w:numPr>
             </w:pPr>
             <w:r>
-              <w:t xml:space="preserve">Удаление </w:t>
-            </w:r>
-            <w:r>
-              <w:t>пользователя (</w:t>
+              <w:t>Изменение данных пользователя (</w:t>
             </w:r>
             <w:proofErr w:type="spellStart"/>
             <w:r>
@@ -804,6 +1032,18 @@
               </w:numPr>
             </w:pPr>
             <w:r>
+              <w:t>Система отображает окно Список пользователей</w:t>
+            </w:r>
+          </w:p>
+          <w:p>
+            <w:pPr>
+              <w:pStyle w:val="a4"/>
+              <w:numPr>
+                <w:ilvl w:val="1"/>
+                <w:numId w:val="1"/>
+              </w:numPr>
+            </w:pPr>
+            <w:r>
               <w:t>Система кеширует данные о пользователях</w:t>
             </w:r>
           </w:p>
@@ -815,321 +1055,127 @@
                 <w:numId w:val="1"/>
               </w:numPr>
             </w:pPr>
+            <w:proofErr w:type="spellStart"/>
+            <w:r>
+              <w:t>Administrator</w:t>
+            </w:r>
+            <w:proofErr w:type="spellEnd"/>
+            <w:r>
+              <w:t xml:space="preserve"> </w:t>
+            </w:r>
+            <w:r>
+              <w:t>нажимает кнопку «Изменить» напротив выбранного пользователя</w:t>
+            </w:r>
+          </w:p>
+          <w:p>
+            <w:pPr>
+              <w:pStyle w:val="a4"/>
+              <w:numPr>
+                <w:ilvl w:val="1"/>
+                <w:numId w:val="1"/>
+              </w:numPr>
+            </w:pPr>
+            <w:r>
+              <w:t xml:space="preserve"> Система получает данные о выбранном пользователе из БД</w:t>
+            </w:r>
+          </w:p>
+          <w:p>
+            <w:pPr>
+              <w:pStyle w:val="a4"/>
+              <w:numPr>
+                <w:ilvl w:val="1"/>
+                <w:numId w:val="1"/>
+              </w:numPr>
+            </w:pPr>
+            <w:r>
+              <w:t>Система выводит окно Пользователь с заполненными полями и кнопкой «Изменить»</w:t>
+            </w:r>
+          </w:p>
+          <w:p>
+            <w:pPr>
+              <w:pStyle w:val="a4"/>
+              <w:numPr>
+                <w:ilvl w:val="1"/>
+                <w:numId w:val="1"/>
+              </w:numPr>
+            </w:pPr>
+            <w:r>
+              <w:rPr>
+                <w:lang w:val="en-US"/>
+              </w:rPr>
+              <w:t>Administrator</w:t>
+            </w:r>
+            <w:r>
+              <w:t xml:space="preserve"> </w:t>
+            </w:r>
+            <w:r>
+              <w:t>нажимает</w:t>
+            </w:r>
+            <w:r>
+              <w:t xml:space="preserve"> </w:t>
+            </w:r>
+            <w:r>
+              <w:t>кнопку</w:t>
+            </w:r>
+            <w:r>
+              <w:t xml:space="preserve"> «</w:t>
+            </w:r>
+            <w:r>
+              <w:t>Изменить</w:t>
+            </w:r>
+            <w:r>
+              <w:t>»</w:t>
+            </w:r>
+          </w:p>
+          <w:p>
+            <w:pPr>
+              <w:pStyle w:val="a4"/>
+              <w:numPr>
+                <w:ilvl w:val="1"/>
+                <w:numId w:val="1"/>
+              </w:numPr>
+            </w:pPr>
+            <w:r>
+              <w:t>Система отправляет запрос БД на изменение записи в таблице пользователей</w:t>
+            </w:r>
+          </w:p>
+          <w:p>
+            <w:pPr>
+              <w:pStyle w:val="a4"/>
+              <w:numPr>
+                <w:ilvl w:val="1"/>
+                <w:numId w:val="1"/>
+              </w:numPr>
+            </w:pPr>
+            <w:r>
+              <w:t xml:space="preserve">Система изменяет </w:t>
+            </w:r>
+            <w:proofErr w:type="spellStart"/>
+            <w:r>
+              <w:t>кеш</w:t>
+            </w:r>
+            <w:proofErr w:type="spellEnd"/>
+            <w:r>
+              <w:t xml:space="preserve"> пользователей, </w:t>
+            </w:r>
+            <w:r>
+              <w:t>изменяет данные о пользователе</w:t>
+            </w:r>
+          </w:p>
+          <w:p>
+            <w:pPr>
+              <w:pStyle w:val="a4"/>
+              <w:numPr>
+                <w:ilvl w:val="1"/>
+                <w:numId w:val="1"/>
+              </w:numPr>
+            </w:pPr>
             <w:r>
               <w:t>Система отображает окно Список пользователей</w:t>
             </w:r>
-          </w:p>
-          <w:p>
-            <w:pPr>
-              <w:pStyle w:val="a4"/>
-              <w:numPr>
-                <w:ilvl w:val="1"/>
-                <w:numId w:val="1"/>
-              </w:numPr>
-            </w:pPr>
-            <w:proofErr w:type="spellStart"/>
-            <w:r>
-              <w:t>Administrator</w:t>
-            </w:r>
-            <w:proofErr w:type="spellEnd"/>
-            <w:r>
-              <w:t xml:space="preserve"> </w:t>
-            </w:r>
-            <w:r>
-              <w:t>нажимает кнопку «</w:t>
-            </w:r>
-            <w:r>
-              <w:t>Удалить</w:t>
-            </w:r>
-            <w:r>
-              <w:t>»</w:t>
-            </w:r>
-            <w:r>
-              <w:t xml:space="preserve"> напротив выбранного пользователя</w:t>
-            </w:r>
-          </w:p>
-          <w:p>
-            <w:pPr>
-              <w:pStyle w:val="a4"/>
-              <w:numPr>
-                <w:ilvl w:val="1"/>
-                <w:numId w:val="1"/>
-              </w:numPr>
-            </w:pPr>
-            <w:r>
-              <w:t xml:space="preserve">Система </w:t>
-            </w:r>
-            <w:r>
-              <w:t xml:space="preserve">отправляет запрос </w:t>
-            </w:r>
-            <w:r>
-              <w:t xml:space="preserve">БД </w:t>
-            </w:r>
-            <w:r>
-              <w:t>на удаление записи</w:t>
-            </w:r>
-          </w:p>
-          <w:p>
-            <w:pPr>
-              <w:pStyle w:val="a4"/>
-              <w:numPr>
-                <w:ilvl w:val="1"/>
-                <w:numId w:val="1"/>
-              </w:numPr>
-            </w:pPr>
-            <w:r>
-              <w:t xml:space="preserve">Систем отображает сообщение </w:t>
-            </w:r>
-            <w:r>
-              <w:t>об успешном удалении</w:t>
-            </w:r>
-          </w:p>
-          <w:p>
-            <w:pPr>
-              <w:pStyle w:val="a4"/>
-              <w:numPr>
-                <w:ilvl w:val="0"/>
-                <w:numId w:val="1"/>
-              </w:numPr>
-            </w:pPr>
-            <w:r>
-              <w:t>Изменение данных пользователя (</w:t>
-            </w:r>
-            <w:proofErr w:type="spellStart"/>
-            <w:r>
-              <w:t>user</w:t>
-            </w:r>
-            <w:proofErr w:type="spellEnd"/>
-            <w:r>
-              <w:t xml:space="preserve"> </w:t>
-            </w:r>
-            <w:proofErr w:type="spellStart"/>
-            <w:r>
-              <w:t>update</w:t>
-            </w:r>
-            <w:proofErr w:type="spellEnd"/>
-            <w:r>
-              <w:t>)</w:t>
-            </w:r>
-          </w:p>
-          <w:p>
-            <w:pPr>
-              <w:pStyle w:val="a4"/>
-              <w:numPr>
-                <w:ilvl w:val="1"/>
-                <w:numId w:val="1"/>
-              </w:numPr>
-            </w:pPr>
-            <w:proofErr w:type="spellStart"/>
-            <w:r>
-              <w:t>Administrator</w:t>
-            </w:r>
-            <w:proofErr w:type="spellEnd"/>
-            <w:r>
-              <w:t xml:space="preserve"> </w:t>
-            </w:r>
-            <w:r>
-              <w:t>нажимает кнопку «Список пользователей»</w:t>
-            </w:r>
-          </w:p>
-          <w:p>
-            <w:pPr>
-              <w:pStyle w:val="a4"/>
-              <w:numPr>
-                <w:ilvl w:val="1"/>
-                <w:numId w:val="1"/>
-              </w:numPr>
-            </w:pPr>
-            <w:r>
-              <w:t>Система получает от БД данные таблицы пользователей</w:t>
-            </w:r>
-          </w:p>
-          <w:p>
-            <w:pPr>
-              <w:pStyle w:val="a4"/>
-              <w:numPr>
-                <w:ilvl w:val="1"/>
-                <w:numId w:val="1"/>
-              </w:numPr>
-            </w:pPr>
-            <w:r>
-              <w:t>Система отображает окно Список пользователей</w:t>
-            </w:r>
-          </w:p>
-          <w:p>
-            <w:pPr>
-              <w:pStyle w:val="a4"/>
-              <w:numPr>
-                <w:ilvl w:val="1"/>
-                <w:numId w:val="1"/>
-              </w:numPr>
-            </w:pPr>
-            <w:r>
-              <w:t>Система кеширует данные о пользователях</w:t>
-            </w:r>
-          </w:p>
-          <w:p>
-            <w:pPr>
-              <w:pStyle w:val="a4"/>
-              <w:numPr>
-                <w:ilvl w:val="1"/>
-                <w:numId w:val="1"/>
-              </w:numPr>
-            </w:pPr>
-            <w:proofErr w:type="spellStart"/>
-            <w:r>
-              <w:t>Administrator</w:t>
-            </w:r>
-            <w:proofErr w:type="spellEnd"/>
-            <w:r>
-              <w:t xml:space="preserve"> </w:t>
-            </w:r>
-            <w:r>
-              <w:t>нажимает кнопку «</w:t>
-            </w:r>
-            <w:r>
-              <w:t>Изменить</w:t>
-            </w:r>
-            <w:r>
-              <w:t xml:space="preserve">» </w:t>
-            </w:r>
-            <w:r>
-              <w:lastRenderedPageBreak/>
-              <w:t>напротив выбранного пользователя</w:t>
-            </w:r>
-          </w:p>
-          <w:p>
-            <w:pPr>
-              <w:pStyle w:val="a4"/>
-              <w:numPr>
-                <w:ilvl w:val="1"/>
-                <w:numId w:val="1"/>
-              </w:numPr>
-            </w:pPr>
-            <w:r>
-              <w:t xml:space="preserve"> Система получает данные о выбранном пользователе из БД</w:t>
-            </w:r>
-          </w:p>
-          <w:p>
-            <w:pPr>
-              <w:pStyle w:val="a4"/>
-              <w:numPr>
-                <w:ilvl w:val="1"/>
-                <w:numId w:val="1"/>
-              </w:numPr>
-            </w:pPr>
-            <w:r>
-              <w:t xml:space="preserve">Система выводит окно Пользователь с </w:t>
-            </w:r>
-            <w:r>
-              <w:t xml:space="preserve">заполненными </w:t>
-            </w:r>
-            <w:r>
-              <w:t>полями</w:t>
-            </w:r>
-            <w:r>
-              <w:t xml:space="preserve"> и кнопкой «Изменить»</w:t>
-            </w:r>
-          </w:p>
-          <w:p>
-            <w:pPr>
-              <w:pStyle w:val="a4"/>
-              <w:numPr>
-                <w:ilvl w:val="1"/>
-                <w:numId w:val="1"/>
-              </w:numPr>
-            </w:pPr>
-            <w:r>
-              <w:rPr>
-                <w:lang w:val="en-US"/>
-              </w:rPr>
-              <w:t>Administrator</w:t>
-            </w:r>
-            <w:r>
-              <w:t xml:space="preserve"> </w:t>
-            </w:r>
-            <w:r>
-              <w:t>нажимает</w:t>
-            </w:r>
-            <w:r>
-              <w:t xml:space="preserve"> </w:t>
-            </w:r>
-            <w:r>
-              <w:t>кнопку</w:t>
-            </w:r>
-            <w:r>
-              <w:t xml:space="preserve"> «</w:t>
-            </w:r>
-            <w:r>
-              <w:t>Изменить</w:t>
-            </w:r>
-            <w:r>
-              <w:t>»</w:t>
-            </w:r>
-          </w:p>
-          <w:p>
-            <w:pPr>
-              <w:pStyle w:val="a4"/>
-              <w:numPr>
-                <w:ilvl w:val="1"/>
-                <w:numId w:val="1"/>
-              </w:numPr>
-            </w:pPr>
-            <w:r>
-              <w:t xml:space="preserve">Система отправляет запрос БД на </w:t>
-            </w:r>
-            <w:r>
-              <w:t xml:space="preserve">изменение </w:t>
-            </w:r>
-            <w:r>
-              <w:t>записи в таблиц</w:t>
-            </w:r>
-            <w:r>
-              <w:t>е</w:t>
-            </w:r>
-            <w:r>
-              <w:t xml:space="preserve"> пользователей</w:t>
-            </w:r>
-          </w:p>
-          <w:p>
-            <w:pPr>
-              <w:pStyle w:val="a4"/>
-              <w:numPr>
-                <w:ilvl w:val="1"/>
-                <w:numId w:val="1"/>
-              </w:numPr>
-            </w:pPr>
-            <w:r>
-              <w:t xml:space="preserve">Система </w:t>
-            </w:r>
-            <w:r>
-              <w:t xml:space="preserve">изменяет </w:t>
-            </w:r>
-            <w:proofErr w:type="spellStart"/>
-            <w:r>
-              <w:t>кеш</w:t>
-            </w:r>
-            <w:proofErr w:type="spellEnd"/>
-            <w:r>
-              <w:t xml:space="preserve"> пользователей, удаляет запись о новом пользователе</w:t>
-            </w:r>
-          </w:p>
-          <w:p>
-            <w:pPr>
-              <w:pStyle w:val="a4"/>
-              <w:numPr>
-                <w:ilvl w:val="1"/>
-                <w:numId w:val="1"/>
-              </w:numPr>
-            </w:pPr>
-            <w:r>
-              <w:t>Система отображает окно Список пользователей</w:t>
-            </w:r>
             <w:r>
               <w:t xml:space="preserve"> из кеша</w:t>
             </w:r>
-            <w:bookmarkStart w:id="0" w:name="_GoBack"/>
-            <w:bookmarkEnd w:id="0"/>
           </w:p>
         </w:tc>
       </w:tr>
@@ -1151,24 +1197,28 @@
           </w:tcPr>
           <w:p>
             <w:r>
-              <w:t>Система доступна</w:t>
-            </w:r>
-            <w:r>
-              <w:t xml:space="preserve">, </w:t>
+              <w:t xml:space="preserve">Система доступна, </w:t>
+            </w:r>
+            <w:r>
+              <w:t xml:space="preserve">отображено главное окно </w:t>
+            </w:r>
+            <w:r>
+              <w:rPr>
+                <w:lang w:val="en-US"/>
+              </w:rPr>
+              <w:t>GUI</w:t>
+            </w:r>
+            <w:r>
+              <w:t xml:space="preserve"> </w:t>
+            </w:r>
+            <w:r>
+              <w:t xml:space="preserve">роли </w:t>
             </w:r>
             <w:proofErr w:type="spellStart"/>
             <w:r>
               <w:t>Administrator</w:t>
             </w:r>
             <w:proofErr w:type="spellEnd"/>
-            <w:r>
-              <w:t xml:space="preserve"> </w:t>
-            </w:r>
-            <w:proofErr w:type="gramStart"/>
-            <w:r>
-              <w:t>авторизован</w:t>
-            </w:r>
-            <w:proofErr w:type="gramEnd"/>
           </w:p>
         </w:tc>
       </w:tr>
@@ -2043,7 +2093,7 @@
 </file>
 
 <file path=customXml/itemProps1.xml><?xml version="1.0" encoding="utf-8"?>
-<ds:datastoreItem xmlns:ds="http://schemas.openxmlformats.org/officeDocument/2006/customXml" ds:itemID="{CF9A8CD6-58F2-44E7-91DF-8C7514178081}">
+<ds:datastoreItem xmlns:ds="http://schemas.openxmlformats.org/officeDocument/2006/customXml" ds:itemID="{CD234DF5-EACB-4BCF-8480-04A816F30A46}">
   <ds:schemaRefs>
     <ds:schemaRef ds:uri="http://schemas.openxmlformats.org/officeDocument/2006/bibliography"/>
   </ds:schemaRefs>

</xml_diff>

<commit_message>
activity diagram user create complete
</commit_message>
<xml_diff>
--- a/precedent-docs/administrator - user create.docx
+++ b/precedent-docs/administrator - user create.docx
@@ -1,12 +1,12 @@
 
 <file path=word/document.xml><?xml version="1.0" encoding="utf-8"?>
-<w:document xmlns:wpc="http://schemas.microsoft.com/office/word/2010/wordprocessingCanvas" xmlns:mc="http://schemas.openxmlformats.org/markup-compatibility/2006" xmlns:o="urn:schemas-microsoft-com:office:office" xmlns:r="http://schemas.openxmlformats.org/officeDocument/2006/relationships" xmlns:m="http://schemas.openxmlformats.org/officeDocument/2006/math" xmlns:v="urn:schemas-microsoft-com:vml" xmlns:wp14="http://schemas.microsoft.com/office/word/2010/wordprocessingDrawing" xmlns:wp="http://schemas.openxmlformats.org/drawingml/2006/wordprocessingDrawing" xmlns:w10="urn:schemas-microsoft-com:office:word" xmlns:w="http://schemas.openxmlformats.org/wordprocessingml/2006/main" xmlns:w14="http://schemas.microsoft.com/office/word/2010/wordml" xmlns:wpg="http://schemas.microsoft.com/office/word/2010/wordprocessingGroup" xmlns:wpi="http://schemas.microsoft.com/office/word/2010/wordprocessingInk" xmlns:wne="http://schemas.microsoft.com/office/word/2006/wordml" xmlns:wps="http://schemas.microsoft.com/office/word/2010/wordprocessingShape" mc:Ignorable="w14 wp14">
+<w:document xmlns:ve="http://schemas.openxmlformats.org/markup-compatibility/2006" xmlns:o="urn:schemas-microsoft-com:office:office" xmlns:r="http://schemas.openxmlformats.org/officeDocument/2006/relationships" xmlns:m="http://schemas.openxmlformats.org/officeDocument/2006/math" xmlns:v="urn:schemas-microsoft-com:vml" xmlns:wp="http://schemas.openxmlformats.org/drawingml/2006/wordprocessingDrawing" xmlns:w10="urn:schemas-microsoft-com:office:word" xmlns:w="http://schemas.openxmlformats.org/wordprocessingml/2006/main" xmlns:wne="http://schemas.microsoft.com/office/word/2006/wordml">
   <w:body>
     <w:tbl>
       <w:tblPr>
         <w:tblStyle w:val="a3"/>
         <w:tblW w:w="0" w:type="auto"/>
-        <w:tblLook w:val="04A0" w:firstRow="1" w:lastRow="0" w:firstColumn="1" w:lastColumn="0" w:noHBand="0" w:noVBand="1"/>
+        <w:tblLook w:val="04A0"/>
       </w:tblPr>
       <w:tblGrid>
         <w:gridCol w:w="2660"/>
@@ -32,12 +32,12 @@
             <w:r>
               <w:t>Administrator</w:t>
             </w:r>
-            <w:proofErr w:type="spellEnd"/>
-            <w:r>
-              <w:t xml:space="preserve"> </w:t>
-            </w:r>
-            <w:r>
-              <w:t>манипулирует учетными записями пользователей</w:t>
+            <w:r>
+              <w:t>манипулирует</w:t>
+            </w:r>
+            <w:proofErr w:type="spellEnd"/>
+            <w:r>
+              <w:t xml:space="preserve"> учетными записями пользователей</w:t>
             </w:r>
           </w:p>
         </w:tc>
@@ -95,9 +95,6 @@
               <w:t>GUI</w:t>
             </w:r>
             <w:r>
-              <w:t xml:space="preserve"> </w:t>
-            </w:r>
-            <w:r>
               <w:t xml:space="preserve">роли </w:t>
             </w:r>
             <w:proofErr w:type="spellStart"/>
@@ -137,41 +134,219 @@
             <w:r>
               <w:t>Administrator</w:t>
             </w:r>
-            <w:proofErr w:type="spellEnd"/>
-            <w:r>
+            <w:r>
+              <w:t>нажимает</w:t>
+            </w:r>
+            <w:proofErr w:type="spellEnd"/>
+            <w:r>
+              <w:t xml:space="preserve"> кнопку «</w:t>
+            </w:r>
+            <w:r>
+              <w:t xml:space="preserve">Создать </w:t>
+            </w:r>
+            <w:r>
+              <w:t>пользователя</w:t>
+            </w:r>
+            <w:r>
+              <w:t>»</w:t>
+            </w:r>
+            <w:r>
+              <w:t xml:space="preserve"> (</w:t>
+            </w:r>
+            <w:proofErr w:type="spellStart"/>
+            <w:r>
+              <w:t>usercreate</w:t>
+            </w:r>
+            <w:proofErr w:type="spellEnd"/>
+            <w:r>
+              <w:t>)</w:t>
+            </w:r>
+          </w:p>
+          <w:p>
+            <w:r>
+              <w:rPr>
+                <w:lang w:val="en-US"/>
+              </w:rPr>
+              <w:t>S</w:t>
+            </w:r>
+            <w:r>
+              <w:t>2</w:t>
+            </w:r>
+            <w:r>
+              <w:t xml:space="preserve">. </w:t>
+            </w:r>
+            <w:r>
+              <w:t xml:space="preserve">Система выводит </w:t>
+            </w:r>
+            <w:r>
+              <w:t xml:space="preserve">окно Пользователь </w:t>
+            </w:r>
+            <w:r>
+              <w:t>с пустой формой</w:t>
+            </w:r>
+            <w:r>
+              <w:t xml:space="preserve"> и кнопкой «</w:t>
+            </w:r>
+            <w:r>
+              <w:t>Создать</w:t>
+            </w:r>
+            <w:r>
+              <w:t>»</w:t>
+            </w:r>
+          </w:p>
+          <w:p>
+            <w:pPr>
+              <w:rPr>
+                <w:lang w:val="en-US"/>
+              </w:rPr>
+            </w:pPr>
+            <w:r>
+              <w:rPr>
+                <w:lang w:val="en-US"/>
+              </w:rPr>
+              <w:t>S</w:t>
+            </w:r>
+            <w:r>
+              <w:rPr>
+                <w:lang w:val="en-US"/>
+              </w:rPr>
+              <w:t xml:space="preserve">3. Administrator </w:t>
+            </w:r>
+            <w:r>
+              <w:t>заполняет</w:t>
+            </w:r>
+            <w:r>
+              <w:rPr>
+                <w:lang w:val="en-US"/>
+              </w:rPr>
               <w:t xml:space="preserve"> </w:t>
             </w:r>
             <w:r>
-              <w:t>нажимает кнопку «</w:t>
-            </w:r>
-            <w:r>
-              <w:t xml:space="preserve">Создать </w:t>
+              <w:t>поля</w:t>
+            </w:r>
+            <w:r>
+              <w:rPr>
+                <w:lang w:val="en-US"/>
+              </w:rPr>
+              <w:t xml:space="preserve"> </w:t>
+            </w:r>
+            <w:r>
+              <w:t>формы</w:t>
+            </w:r>
+          </w:p>
+          <w:p>
+            <w:pPr>
+              <w:rPr>
+                <w:lang w:val="en-US"/>
+              </w:rPr>
+            </w:pPr>
+            <w:r>
+              <w:rPr>
+                <w:lang w:val="en-US"/>
+              </w:rPr>
+              <w:t>S</w:t>
+            </w:r>
+            <w:r>
+              <w:rPr>
+                <w:lang w:val="en-US"/>
+              </w:rPr>
+              <w:t xml:space="preserve">4.1 </w:t>
+            </w:r>
+            <w:r>
+              <w:rPr>
+                <w:lang w:val="en-US"/>
+              </w:rPr>
+              <w:t>Administrator</w:t>
+            </w:r>
+            <w:r>
+              <w:rPr>
+                <w:lang w:val="en-US"/>
+              </w:rPr>
+              <w:t xml:space="preserve"> </w:t>
+            </w:r>
+            <w:r>
+              <w:t>задает</w:t>
+            </w:r>
+            <w:r>
+              <w:rPr>
+                <w:lang w:val="en-US"/>
+              </w:rPr>
+              <w:t xml:space="preserve"> </w:t>
+            </w:r>
+            <w:r>
+              <w:t>права</w:t>
+            </w:r>
+            <w:r>
+              <w:rPr>
+                <w:lang w:val="en-US"/>
+              </w:rPr>
+              <w:t xml:space="preserve"> </w:t>
+            </w:r>
+            <w:r>
+              <w:t>для</w:t>
+            </w:r>
+            <w:r>
+              <w:rPr>
+                <w:lang w:val="en-US"/>
+              </w:rPr>
+              <w:t xml:space="preserve"> </w:t>
             </w:r>
             <w:r>
               <w:t>пользователя</w:t>
             </w:r>
             <w:r>
+              <w:rPr>
+                <w:lang w:val="en-US"/>
+              </w:rPr>
+              <w:t xml:space="preserve"> (user assign privileges)</w:t>
+            </w:r>
+          </w:p>
+          <w:p>
+            <w:r>
+              <w:rPr>
+                <w:lang w:val="en-US"/>
+              </w:rPr>
+              <w:t>S</w:t>
+            </w:r>
+            <w:r>
+              <w:t>5</w:t>
+            </w:r>
+            <w:r>
+              <w:t xml:space="preserve">. </w:t>
+            </w:r>
+            <w:r>
+              <w:rPr>
+                <w:lang w:val="en-US"/>
+              </w:rPr>
+              <w:t>Administrator</w:t>
+            </w:r>
+            <w:r>
+              <w:rPr>
+                <w:lang w:val="en-US"/>
+              </w:rPr>
+              <w:t xml:space="preserve"> </w:t>
+            </w:r>
+            <w:r>
+              <w:t>нажимает</w:t>
+            </w:r>
+            <w:r>
+              <w:rPr>
+                <w:lang w:val="en-US"/>
+              </w:rPr>
+              <w:t xml:space="preserve"> </w:t>
+            </w:r>
+            <w:r>
+              <w:t>кнопку</w:t>
+            </w:r>
+            <w:r>
+              <w:t xml:space="preserve"> «</w:t>
+            </w:r>
+            <w:r>
+              <w:t>Создать</w:t>
+            </w:r>
+            <w:r>
               <w:t>»</w:t>
             </w:r>
-            <w:r>
-              <w:t xml:space="preserve"> (</w:t>
-            </w:r>
-            <w:proofErr w:type="spellStart"/>
-            <w:r>
-              <w:t>user</w:t>
-            </w:r>
-            <w:proofErr w:type="spellEnd"/>
-            <w:r>
-              <w:t xml:space="preserve"> </w:t>
-            </w:r>
-            <w:proofErr w:type="spellStart"/>
-            <w:r>
-              <w:t>create</w:t>
-            </w:r>
-            <w:proofErr w:type="spellEnd"/>
-            <w:r>
-              <w:t>)</w:t>
-            </w:r>
           </w:p>
           <w:p>
             <w:r>
@@ -181,36 +356,28 @@
               <w:t>S</w:t>
             </w:r>
             <w:r>
-              <w:t>2</w:t>
-            </w:r>
-            <w:r>
-              <w:t xml:space="preserve">. </w:t>
-            </w:r>
-            <w:r>
-              <w:t xml:space="preserve">Система выводит </w:t>
-            </w:r>
-            <w:r>
-              <w:t xml:space="preserve">окно Пользователь </w:t>
-            </w:r>
-            <w:r>
-              <w:t>с пустой формой</w:t>
-            </w:r>
-            <w:r>
-              <w:t xml:space="preserve"> и кнопкой «</w:t>
-            </w:r>
-            <w:r>
-              <w:t>Создать</w:t>
-            </w:r>
-            <w:r>
-              <w:t>»</w:t>
-            </w:r>
-          </w:p>
-          <w:p>
-            <w:pPr>
-              <w:rPr>
-                <w:lang w:val="en-US"/>
-              </w:rPr>
-            </w:pPr>
+              <w:t>6</w:t>
+            </w:r>
+            <w:r>
+              <w:t>.</w:t>
+            </w:r>
+            <w:r>
+              <w:t xml:space="preserve"> Система </w:t>
+            </w:r>
+            <w:r>
+              <w:t>отправляет запрос БД на добавление записи</w:t>
+            </w:r>
+            <w:r>
+              <w:t xml:space="preserve"> в таблиц</w:t>
+            </w:r>
+            <w:r>
+              <w:t>у</w:t>
+            </w:r>
+            <w:r>
+              <w:t xml:space="preserve"> пользователей</w:t>
+            </w:r>
+          </w:p>
+          <w:p>
             <w:r>
               <w:rPr>
                 <w:lang w:val="en-US"/>
@@ -218,168 +385,10 @@
               <w:t>S</w:t>
             </w:r>
             <w:r>
-              <w:rPr>
-                <w:lang w:val="en-US"/>
-              </w:rPr>
-              <w:t xml:space="preserve">3. Administrator </w:t>
-            </w:r>
-            <w:r>
-              <w:t>заполняет</w:t>
-            </w:r>
-            <w:r>
-              <w:rPr>
-                <w:lang w:val="en-US"/>
-              </w:rPr>
-              <w:t xml:space="preserve"> </w:t>
-            </w:r>
-            <w:r>
-              <w:t>поля</w:t>
-            </w:r>
-            <w:r>
-              <w:rPr>
-                <w:lang w:val="en-US"/>
-              </w:rPr>
-              <w:t xml:space="preserve"> </w:t>
-            </w:r>
-            <w:r>
-              <w:t>формы</w:t>
-            </w:r>
-          </w:p>
-          <w:p>
-            <w:pPr>
-              <w:rPr>
-                <w:lang w:val="en-US"/>
-              </w:rPr>
-            </w:pPr>
-            <w:r>
-              <w:rPr>
-                <w:lang w:val="en-US"/>
-              </w:rPr>
-              <w:t>S</w:t>
-            </w:r>
-            <w:r>
-              <w:rPr>
-                <w:lang w:val="en-US"/>
-              </w:rPr>
-              <w:t xml:space="preserve">4.1 </w:t>
-            </w:r>
-            <w:r>
-              <w:rPr>
-                <w:lang w:val="en-US"/>
-              </w:rPr>
-              <w:t>Administrator</w:t>
-            </w:r>
-            <w:r>
-              <w:rPr>
-                <w:lang w:val="en-US"/>
-              </w:rPr>
-              <w:t xml:space="preserve"> </w:t>
-            </w:r>
-            <w:r>
-              <w:t>задает</w:t>
-            </w:r>
-            <w:r>
-              <w:rPr>
-                <w:lang w:val="en-US"/>
-              </w:rPr>
-              <w:t xml:space="preserve"> </w:t>
-            </w:r>
-            <w:r>
-              <w:t>права</w:t>
-            </w:r>
-            <w:r>
-              <w:rPr>
-                <w:lang w:val="en-US"/>
-              </w:rPr>
-              <w:t xml:space="preserve"> </w:t>
-            </w:r>
-            <w:r>
-              <w:t>для</w:t>
-            </w:r>
-            <w:r>
-              <w:rPr>
-                <w:lang w:val="en-US"/>
-              </w:rPr>
-              <w:t xml:space="preserve"> </w:t>
-            </w:r>
-            <w:r>
-              <w:t>пользователя</w:t>
-            </w:r>
-            <w:r>
-              <w:rPr>
-                <w:lang w:val="en-US"/>
-              </w:rPr>
-              <w:t xml:space="preserve"> (user assign privileges)</w:t>
-            </w:r>
-          </w:p>
-          <w:p>
-            <w:r>
-              <w:rPr>
-                <w:lang w:val="en-US"/>
-              </w:rPr>
-              <w:t>S</w:t>
-            </w:r>
-            <w:r>
-              <w:t>5</w:t>
-            </w:r>
-            <w:r>
-              <w:t xml:space="preserve">. </w:t>
-            </w:r>
-            <w:r>
-              <w:rPr>
-                <w:lang w:val="en-US"/>
-              </w:rPr>
-              <w:t>Administrator</w:t>
-            </w:r>
-            <w:r>
-              <w:t xml:space="preserve"> </w:t>
-            </w:r>
-            <w:r>
-              <w:t>нажимает</w:t>
-            </w:r>
-            <w:r>
-              <w:t xml:space="preserve"> </w:t>
-            </w:r>
-            <w:r>
-              <w:t>кнопку</w:t>
-            </w:r>
-            <w:r>
-              <w:t xml:space="preserve"> «</w:t>
-            </w:r>
-            <w:r>
-              <w:t>Создать</w:t>
-            </w:r>
-            <w:r>
-              <w:t>»</w:t>
-            </w:r>
-          </w:p>
-          <w:p>
-            <w:r>
-              <w:rPr>
-                <w:lang w:val="en-US"/>
-              </w:rPr>
-              <w:t>S</w:t>
-            </w:r>
-            <w:r>
-              <w:t>6</w:t>
-            </w:r>
-            <w:r>
-              <w:t>.</w:t>
-            </w:r>
-            <w:r>
-              <w:t xml:space="preserve"> Система </w:t>
-            </w:r>
-            <w:r>
-              <w:t>отправляет запрос БД на добавление записи</w:t>
-            </w:r>
-            <w:r>
-              <w:t xml:space="preserve"> в таблиц</w:t>
-            </w:r>
-            <w:r>
-              <w:t>у</w:t>
-            </w:r>
-            <w:r>
-              <w:t xml:space="preserve"> пользователей</w:t>
+              <w:t xml:space="preserve">7. </w:t>
+            </w:r>
+            <w:r>
+              <w:t>Система отображает ответ об успешном добавлении пользователя</w:t>
             </w:r>
           </w:p>
           <w:p>
@@ -435,27 +444,14 @@
           </w:tcPr>
           <w:p>
             <w:r>
-              <w:t>Е</w:t>
-            </w:r>
-            <w:proofErr w:type="gramStart"/>
-            <w:r>
-              <w:t>1</w:t>
-            </w:r>
-            <w:proofErr w:type="gramEnd"/>
-            <w:r>
-              <w:t>.</w:t>
+              <w:t>Е1.</w:t>
             </w:r>
             <w:r>
               <w:t>1.</w:t>
             </w:r>
             <w:r>
-              <w:t xml:space="preserve"> </w:t>
-            </w:r>
-            <w:proofErr w:type="spellStart"/>
-            <w:r>
               <w:t>Administrator</w:t>
             </w:r>
-            <w:proofErr w:type="spellEnd"/>
             <w:r>
               <w:t xml:space="preserve"> не заполнил все поля формы </w:t>
             </w:r>
@@ -479,15 +475,7 @@
           </w:p>
           <w:p>
             <w:r>
-              <w:t>Е</w:t>
-            </w:r>
-            <w:proofErr w:type="gramStart"/>
-            <w:r>
-              <w:t>1</w:t>
-            </w:r>
-            <w:proofErr w:type="gramEnd"/>
-            <w:r>
-              <w:t>.2. С</w:t>
+              <w:t>Е1.2. С</w:t>
             </w:r>
             <w:r>
               <w:t xml:space="preserve">истема выдает сообщение об ошибке и остается в окне </w:t>
@@ -516,36 +504,70 @@
               <w:t>.</w:t>
             </w:r>
             <w:r>
+              <w:t xml:space="preserve">1.При удалении строки пользователя в БД </w:t>
+            </w:r>
+            <w:r>
+              <w:t>(</w:t>
+            </w:r>
+            <w:proofErr w:type="spellStart"/>
+            <w:r>
+              <w:t>user</w:t>
+            </w:r>
+            <w:proofErr w:type="spellEnd"/>
+            <w:r>
+              <w:rPr>
+                <w:lang w:val="en-US"/>
+              </w:rPr>
+              <w:t>delete</w:t>
+            </w:r>
+            <w:r>
+              <w:t xml:space="preserve">) </w:t>
+            </w:r>
+            <w:r>
+              <w:t>есть зависимости с другими таблицами</w:t>
+            </w:r>
+          </w:p>
+          <w:p>
+            <w:r>
+              <w:rPr>
+                <w:lang w:val="en-US"/>
+              </w:rPr>
+              <w:t>E</w:t>
+            </w:r>
+            <w:r>
+              <w:t>2</w:t>
+            </w:r>
+            <w:r>
+              <w:t>.</w:t>
+            </w:r>
+            <w:r>
+              <w:t xml:space="preserve">2. Систем отображает сообщение о невозможности удаления </w:t>
+            </w:r>
+            <w:r>
+              <w:t xml:space="preserve">пользователя </w:t>
+            </w:r>
+            <w:r>
+              <w:t>с выводом списка зависимостей</w:t>
+            </w:r>
+          </w:p>
+          <w:p>
+            <w:r>
+              <w:rPr>
+                <w:lang w:val="en-US"/>
+              </w:rPr>
+              <w:t>E</w:t>
+            </w:r>
+            <w:r>
+              <w:t>3</w:t>
+            </w:r>
+            <w:r>
+              <w:t>.</w:t>
+            </w:r>
+            <w:r>
               <w:t>1.</w:t>
             </w:r>
             <w:r>
-              <w:t xml:space="preserve"> </w:t>
-            </w:r>
-            <w:r>
-              <w:t xml:space="preserve">При удалении строки пользователя в БД </w:t>
-            </w:r>
-            <w:r>
-              <w:t>(</w:t>
-            </w:r>
-            <w:proofErr w:type="spellStart"/>
-            <w:r>
-              <w:t>user</w:t>
-            </w:r>
-            <w:proofErr w:type="spellEnd"/>
-            <w:r>
-              <w:t xml:space="preserve"> </w:t>
-            </w:r>
-            <w:r>
-              <w:rPr>
-                <w:lang w:val="en-US"/>
-              </w:rPr>
-              <w:t>delete</w:t>
-            </w:r>
-            <w:r>
-              <w:t xml:space="preserve">) </w:t>
-            </w:r>
-            <w:r>
-              <w:t>есть зависимости с другими таблицами</w:t>
+              <w:t>База данных недоступна</w:t>
             </w:r>
           </w:p>
           <w:p>
@@ -556,19 +578,13 @@
               <w:t>E</w:t>
             </w:r>
             <w:r>
-              <w:t>2</w:t>
+              <w:t>3</w:t>
             </w:r>
             <w:r>
               <w:t>.</w:t>
             </w:r>
             <w:r>
-              <w:t xml:space="preserve">2. Систем отображает сообщение о невозможности удаления </w:t>
-            </w:r>
-            <w:r>
-              <w:t xml:space="preserve">пользователя </w:t>
-            </w:r>
-            <w:r>
-              <w:t>с выводом списка зависимостей</w:t>
+              <w:t>2. Систем отображает сообщение о недоступности БД</w:t>
             </w:r>
           </w:p>
           <w:p>
@@ -579,59 +595,13 @@
               <w:t>E</w:t>
             </w:r>
             <w:r>
-              <w:t>3</w:t>
+              <w:t>4</w:t>
             </w:r>
             <w:r>
               <w:t>.</w:t>
             </w:r>
             <w:r>
-              <w:t>1.</w:t>
-            </w:r>
-            <w:r>
-              <w:t xml:space="preserve"> </w:t>
-            </w:r>
-            <w:r>
-              <w:t>База данных недоступна</w:t>
-            </w:r>
-          </w:p>
-          <w:p>
-            <w:r>
-              <w:rPr>
-                <w:lang w:val="en-US"/>
-              </w:rPr>
-              <w:t>E</w:t>
-            </w:r>
-            <w:r>
-              <w:t>3</w:t>
-            </w:r>
-            <w:r>
-              <w:t>.</w:t>
-            </w:r>
-            <w:r>
-              <w:t>2. Систем отображает сообщение о недоступности БД</w:t>
-            </w:r>
-          </w:p>
-          <w:p>
-            <w:r>
-              <w:rPr>
-                <w:lang w:val="en-US"/>
-              </w:rPr>
-              <w:t>E</w:t>
-            </w:r>
-            <w:r>
-              <w:t>4</w:t>
-            </w:r>
-            <w:r>
-              <w:t>.</w:t>
-            </w:r>
-            <w:r>
-              <w:t>1.</w:t>
-            </w:r>
-            <w:r>
-              <w:t xml:space="preserve"> </w:t>
-            </w:r>
-            <w:r>
-              <w:t>Ошибка базы данных</w:t>
+              <w:t>1.Ошибка базы данных</w:t>
             </w:r>
           </w:p>
           <w:p>
@@ -684,15 +654,343 @@
             </w:r>
             <w:proofErr w:type="spellStart"/>
             <w:r>
+              <w:t>userread</w:t>
+            </w:r>
+            <w:proofErr w:type="spellEnd"/>
+            <w:r>
+              <w:t>)</w:t>
+            </w:r>
+          </w:p>
+          <w:p>
+            <w:pPr>
+              <w:pStyle w:val="a4"/>
+              <w:numPr>
+                <w:ilvl w:val="1"/>
+                <w:numId w:val="1"/>
+              </w:numPr>
+            </w:pPr>
+            <w:proofErr w:type="spellStart"/>
+            <w:r>
+              <w:t>Administrator</w:t>
+            </w:r>
+            <w:proofErr w:type="spellEnd"/>
+            <w:r>
+              <w:t xml:space="preserve"> </w:t>
+            </w:r>
+            <w:r>
+              <w:t>нажимает кнопку «Список пользователей»</w:t>
+            </w:r>
+          </w:p>
+          <w:p>
+            <w:pPr>
+              <w:pStyle w:val="a4"/>
+              <w:numPr>
+                <w:ilvl w:val="1"/>
+                <w:numId w:val="1"/>
+              </w:numPr>
+            </w:pPr>
+            <w:r>
+              <w:t>Система получает от БД данные таблицы пользователей</w:t>
+            </w:r>
+          </w:p>
+          <w:p>
+            <w:pPr>
+              <w:pStyle w:val="a4"/>
+              <w:numPr>
+                <w:ilvl w:val="1"/>
+                <w:numId w:val="1"/>
+              </w:numPr>
+            </w:pPr>
+            <w:r>
+              <w:t>Система кеширует полученные данные</w:t>
+            </w:r>
+          </w:p>
+          <w:p>
+            <w:pPr>
+              <w:pStyle w:val="a4"/>
+              <w:numPr>
+                <w:ilvl w:val="1"/>
+                <w:numId w:val="1"/>
+              </w:numPr>
+            </w:pPr>
+            <w:r>
+              <w:t>Система отображает окно Список пользователей</w:t>
+            </w:r>
+          </w:p>
+          <w:p>
+            <w:pPr>
+              <w:pStyle w:val="a4"/>
+              <w:numPr>
+                <w:ilvl w:val="1"/>
+                <w:numId w:val="1"/>
+              </w:numPr>
+            </w:pPr>
+            <w:proofErr w:type="spellStart"/>
+            <w:r>
+              <w:t>Administrator</w:t>
+            </w:r>
+            <w:proofErr w:type="spellEnd"/>
+            <w:r>
+              <w:t xml:space="preserve"> </w:t>
+            </w:r>
+            <w:r>
+              <w:t>нажимает на пользователя из списка</w:t>
+            </w:r>
+          </w:p>
+          <w:p>
+            <w:pPr>
+              <w:pStyle w:val="a4"/>
+              <w:numPr>
+                <w:ilvl w:val="1"/>
+                <w:numId w:val="1"/>
+              </w:numPr>
+            </w:pPr>
+            <w:r>
+              <w:t>Система получает данные о выбранном пользователе из БД</w:t>
+            </w:r>
+          </w:p>
+          <w:p>
+            <w:pPr>
+              <w:pStyle w:val="a4"/>
+              <w:numPr>
+                <w:ilvl w:val="1"/>
+                <w:numId w:val="1"/>
+              </w:numPr>
+            </w:pPr>
+            <w:r>
+              <w:t>Система кеширует полученные данные</w:t>
+            </w:r>
+          </w:p>
+          <w:p>
+            <w:pPr>
+              <w:pStyle w:val="a4"/>
+              <w:numPr>
+                <w:ilvl w:val="1"/>
+                <w:numId w:val="1"/>
+              </w:numPr>
+            </w:pPr>
+            <w:r>
+              <w:t xml:space="preserve">Система отображает окно </w:t>
+            </w:r>
+            <w:r>
+              <w:t>Пользователь с заполненной формой и неактивными для редактирования полями</w:t>
+            </w:r>
+          </w:p>
+          <w:p>
+            <w:pPr>
+              <w:pStyle w:val="a4"/>
+              <w:numPr>
+                <w:ilvl w:val="1"/>
+                <w:numId w:val="1"/>
+              </w:numPr>
+            </w:pPr>
+            <w:proofErr w:type="spellStart"/>
+            <w:r>
+              <w:t>Administrator</w:t>
+            </w:r>
+            <w:proofErr w:type="spellEnd"/>
+            <w:r>
+              <w:t xml:space="preserve"> </w:t>
+            </w:r>
+            <w:r>
+              <w:t>нажимает кнопку «Выйти»</w:t>
+            </w:r>
+          </w:p>
+          <w:p>
+            <w:pPr>
+              <w:pStyle w:val="a4"/>
+              <w:numPr>
+                <w:ilvl w:val="1"/>
+                <w:numId w:val="1"/>
+              </w:numPr>
+            </w:pPr>
+            <w:r>
+              <w:t xml:space="preserve">Система отображает окно Список пользователей из </w:t>
+            </w:r>
+            <w:proofErr w:type="spellStart"/>
+            <w:r>
+              <w:t>кеша</w:t>
+            </w:r>
+            <w:proofErr w:type="spellEnd"/>
+          </w:p>
+          <w:p>
+            <w:pPr>
+              <w:pStyle w:val="a4"/>
+              <w:numPr>
+                <w:ilvl w:val="0"/>
+                <w:numId w:val="1"/>
+              </w:numPr>
+            </w:pPr>
+            <w:r>
+              <w:t xml:space="preserve">Удаление </w:t>
+            </w:r>
+            <w:r>
+              <w:t>пользователя (</w:t>
+            </w:r>
+            <w:proofErr w:type="spellStart"/>
+            <w:r>
               <w:t>user</w:t>
             </w:r>
             <w:proofErr w:type="spellEnd"/>
             <w:r>
+              <w:rPr>
+                <w:lang w:val="en-US"/>
+              </w:rPr>
+              <w:t>delete</w:t>
+            </w:r>
+            <w:r>
+              <w:t>)</w:t>
+            </w:r>
+          </w:p>
+          <w:p>
+            <w:pPr>
+              <w:pStyle w:val="a4"/>
+              <w:numPr>
+                <w:ilvl w:val="1"/>
+                <w:numId w:val="1"/>
+              </w:numPr>
+            </w:pPr>
+            <w:proofErr w:type="spellStart"/>
+            <w:r>
+              <w:t>Administrator</w:t>
+            </w:r>
+            <w:proofErr w:type="spellEnd"/>
+            <w:r>
               <w:t xml:space="preserve"> </w:t>
             </w:r>
-            <w:proofErr w:type="spellStart"/>
-            <w:r>
-              <w:t>read</w:t>
+            <w:r>
+              <w:t>нажимает кнопку «Список пользователей»</w:t>
+            </w:r>
+          </w:p>
+          <w:p>
+            <w:pPr>
+              <w:pStyle w:val="a4"/>
+              <w:numPr>
+                <w:ilvl w:val="1"/>
+                <w:numId w:val="1"/>
+              </w:numPr>
+            </w:pPr>
+            <w:r>
+              <w:t>Система получает от БД данные таблицы пользователей</w:t>
+            </w:r>
+          </w:p>
+          <w:p>
+            <w:pPr>
+              <w:pStyle w:val="a4"/>
+              <w:numPr>
+                <w:ilvl w:val="1"/>
+                <w:numId w:val="1"/>
+              </w:numPr>
+            </w:pPr>
+            <w:r>
+              <w:t>Система кеширует полученные данные</w:t>
+            </w:r>
+          </w:p>
+          <w:p>
+            <w:pPr>
+              <w:pStyle w:val="a4"/>
+              <w:numPr>
+                <w:ilvl w:val="1"/>
+                <w:numId w:val="1"/>
+              </w:numPr>
+            </w:pPr>
+            <w:r>
+              <w:t>Система отображает окно Список пользователей</w:t>
+            </w:r>
+          </w:p>
+          <w:p>
+            <w:pPr>
+              <w:pStyle w:val="a4"/>
+              <w:numPr>
+                <w:ilvl w:val="1"/>
+                <w:numId w:val="1"/>
+              </w:numPr>
+            </w:pPr>
+            <w:proofErr w:type="spellStart"/>
+            <w:r>
+              <w:lastRenderedPageBreak/>
+              <w:t>Administrator</w:t>
+            </w:r>
+            <w:proofErr w:type="spellEnd"/>
+            <w:r>
+              <w:t xml:space="preserve"> </w:t>
+            </w:r>
+            <w:r>
+              <w:t>нажимает кнопку «Удалить» напротив выбранного пользователя</w:t>
+            </w:r>
+          </w:p>
+          <w:p>
+            <w:pPr>
+              <w:pStyle w:val="a4"/>
+              <w:numPr>
+                <w:ilvl w:val="1"/>
+                <w:numId w:val="1"/>
+              </w:numPr>
+            </w:pPr>
+            <w:r>
+              <w:t>Система отправляет запрос БД на удаление записи</w:t>
+            </w:r>
+          </w:p>
+          <w:p>
+            <w:pPr>
+              <w:pStyle w:val="a4"/>
+              <w:numPr>
+                <w:ilvl w:val="1"/>
+                <w:numId w:val="1"/>
+              </w:numPr>
+            </w:pPr>
+            <w:r>
+              <w:t xml:space="preserve">Система удаляет запись о пользователе из </w:t>
+            </w:r>
+            <w:proofErr w:type="spellStart"/>
+            <w:r>
+              <w:t>кеша</w:t>
+            </w:r>
+            <w:proofErr w:type="spellEnd"/>
+          </w:p>
+          <w:p>
+            <w:pPr>
+              <w:pStyle w:val="a4"/>
+              <w:numPr>
+                <w:ilvl w:val="1"/>
+                <w:numId w:val="1"/>
+              </w:numPr>
+            </w:pPr>
+            <w:r>
+              <w:t>Систем отображает сообщение об успешном удалении</w:t>
+            </w:r>
+          </w:p>
+          <w:p>
+            <w:pPr>
+              <w:pStyle w:val="a4"/>
+              <w:numPr>
+                <w:ilvl w:val="1"/>
+                <w:numId w:val="1"/>
+              </w:numPr>
+            </w:pPr>
+            <w:r>
+              <w:t xml:space="preserve">Система отображает окно Список пользователей из </w:t>
+            </w:r>
+            <w:proofErr w:type="spellStart"/>
+            <w:r>
+              <w:t>кеша</w:t>
+            </w:r>
+            <w:proofErr w:type="spellEnd"/>
+          </w:p>
+          <w:p>
+            <w:pPr>
+              <w:pStyle w:val="a4"/>
+              <w:numPr>
+                <w:ilvl w:val="0"/>
+                <w:numId w:val="1"/>
+              </w:numPr>
+            </w:pPr>
+            <w:r>
+              <w:t>Изменение данных пользователя (</w:t>
+            </w:r>
+            <w:proofErr w:type="spellStart"/>
+            <w:r>
+              <w:t>userupdate</w:t>
             </w:r>
             <w:proofErr w:type="spellEnd"/>
             <w:r>
@@ -711,467 +1009,136 @@
             <w:r>
               <w:t>Administrator</w:t>
             </w:r>
+            <w:r>
+              <w:t>нажимает</w:t>
+            </w:r>
+            <w:proofErr w:type="spellEnd"/>
+            <w:r>
+              <w:t xml:space="preserve"> кнопку «Список пользователей»</w:t>
+            </w:r>
+          </w:p>
+          <w:p>
+            <w:pPr>
+              <w:pStyle w:val="a4"/>
+              <w:numPr>
+                <w:ilvl w:val="1"/>
+                <w:numId w:val="1"/>
+              </w:numPr>
+            </w:pPr>
+            <w:r>
+              <w:t>Система получает от БД данные таблицы пользователей</w:t>
+            </w:r>
+          </w:p>
+          <w:p>
+            <w:pPr>
+              <w:pStyle w:val="a4"/>
+              <w:numPr>
+                <w:ilvl w:val="1"/>
+                <w:numId w:val="1"/>
+              </w:numPr>
+            </w:pPr>
+            <w:r>
+              <w:t>Система кеширует полученные данные</w:t>
+            </w:r>
+          </w:p>
+          <w:p>
+            <w:pPr>
+              <w:pStyle w:val="a4"/>
+              <w:numPr>
+                <w:ilvl w:val="1"/>
+                <w:numId w:val="1"/>
+              </w:numPr>
+            </w:pPr>
+            <w:r>
+              <w:t>Система отображает окно Список пользователей</w:t>
+            </w:r>
+          </w:p>
+          <w:p>
+            <w:pPr>
+              <w:pStyle w:val="a4"/>
+              <w:numPr>
+                <w:ilvl w:val="1"/>
+                <w:numId w:val="1"/>
+              </w:numPr>
+            </w:pPr>
+            <w:proofErr w:type="spellStart"/>
+            <w:r>
+              <w:t>Administrator</w:t>
+            </w:r>
             <w:proofErr w:type="spellEnd"/>
             <w:r>
               <w:t xml:space="preserve"> </w:t>
             </w:r>
             <w:r>
-              <w:t>нажимает кнопку «Список пользователей»</w:t>
-            </w:r>
-          </w:p>
-          <w:p>
-            <w:pPr>
-              <w:pStyle w:val="a4"/>
-              <w:numPr>
-                <w:ilvl w:val="1"/>
-                <w:numId w:val="1"/>
-              </w:numPr>
-            </w:pPr>
-            <w:r>
-              <w:t>Система получает от БД данные таблицы пользователей</w:t>
-            </w:r>
-          </w:p>
-          <w:p>
-            <w:pPr>
-              <w:pStyle w:val="a4"/>
-              <w:numPr>
-                <w:ilvl w:val="1"/>
-                <w:numId w:val="1"/>
-              </w:numPr>
-            </w:pPr>
-            <w:r>
-              <w:t>Система кеширует полученные данные</w:t>
-            </w:r>
-          </w:p>
-          <w:p>
-            <w:pPr>
-              <w:pStyle w:val="a4"/>
-              <w:numPr>
-                <w:ilvl w:val="1"/>
-                <w:numId w:val="1"/>
-              </w:numPr>
-            </w:pPr>
-            <w:r>
-              <w:t>Система отображает окно Список пользователей</w:t>
-            </w:r>
-          </w:p>
-          <w:p>
-            <w:pPr>
-              <w:pStyle w:val="a4"/>
-              <w:numPr>
-                <w:ilvl w:val="1"/>
-                <w:numId w:val="1"/>
-              </w:numPr>
-            </w:pPr>
-            <w:proofErr w:type="spellStart"/>
-            <w:r>
+              <w:t>нажимает кнопку «Изменить» напротив выбранного пользователя</w:t>
+            </w:r>
+          </w:p>
+          <w:p>
+            <w:pPr>
+              <w:pStyle w:val="a4"/>
+              <w:numPr>
+                <w:ilvl w:val="1"/>
+                <w:numId w:val="1"/>
+              </w:numPr>
+            </w:pPr>
+            <w:r>
+              <w:t xml:space="preserve"> Система получает данные о выбранном пользователе из БД</w:t>
+            </w:r>
+          </w:p>
+          <w:p>
+            <w:pPr>
+              <w:pStyle w:val="a4"/>
+              <w:numPr>
+                <w:ilvl w:val="1"/>
+                <w:numId w:val="1"/>
+              </w:numPr>
+            </w:pPr>
+            <w:r>
+              <w:t xml:space="preserve">Система </w:t>
+            </w:r>
+            <w:proofErr w:type="spellStart"/>
+            <w:r>
+              <w:t>кеширует</w:t>
+            </w:r>
+            <w:proofErr w:type="spellEnd"/>
+            <w:r>
+              <w:t xml:space="preserve"> полученные данные</w:t>
+            </w:r>
+          </w:p>
+          <w:p>
+            <w:pPr>
+              <w:pStyle w:val="a4"/>
+              <w:numPr>
+                <w:ilvl w:val="1"/>
+                <w:numId w:val="1"/>
+              </w:numPr>
+            </w:pPr>
+            <w:r>
+              <w:t>Система выводит окно Пользователь с заполненными полями и кнопкой «Изменить»</w:t>
+            </w:r>
+          </w:p>
+          <w:p>
+            <w:pPr>
+              <w:pStyle w:val="a4"/>
+              <w:numPr>
+                <w:ilvl w:val="1"/>
+                <w:numId w:val="1"/>
+              </w:numPr>
+            </w:pPr>
+            <w:r>
+              <w:rPr>
+                <w:lang w:val="en-US"/>
+              </w:rPr>
               <w:t>Administrator</w:t>
             </w:r>
-            <w:proofErr w:type="spellEnd"/>
             <w:r>
               <w:t xml:space="preserve"> </w:t>
             </w:r>
-            <w:r>
-              <w:t>нажимает на пользователя из списка</w:t>
-            </w:r>
-          </w:p>
-          <w:p>
-            <w:pPr>
-              <w:pStyle w:val="a4"/>
-              <w:numPr>
-                <w:ilvl w:val="1"/>
-                <w:numId w:val="1"/>
-              </w:numPr>
-            </w:pPr>
-            <w:r>
-              <w:t>Система получает данные о выбранном пользователе из БД</w:t>
-            </w:r>
-          </w:p>
-          <w:p>
-            <w:pPr>
-              <w:pStyle w:val="a4"/>
-              <w:numPr>
-                <w:ilvl w:val="1"/>
-                <w:numId w:val="1"/>
-              </w:numPr>
-            </w:pPr>
-            <w:r>
-              <w:t>Система кеширует полученные данные</w:t>
-            </w:r>
-          </w:p>
-          <w:p>
-            <w:pPr>
-              <w:pStyle w:val="a4"/>
-              <w:numPr>
-                <w:ilvl w:val="1"/>
-                <w:numId w:val="1"/>
-              </w:numPr>
-            </w:pPr>
-            <w:r>
-              <w:t xml:space="preserve">Система отображает окно </w:t>
-            </w:r>
-            <w:r>
-              <w:t>Пользователь с заполненной формой и неактивными для редактирования полями</w:t>
-            </w:r>
-          </w:p>
-          <w:p>
-            <w:pPr>
-              <w:pStyle w:val="a4"/>
-              <w:numPr>
-                <w:ilvl w:val="1"/>
-                <w:numId w:val="1"/>
-              </w:numPr>
-            </w:pPr>
-            <w:proofErr w:type="spellStart"/>
-            <w:r>
-              <w:t>Administrator</w:t>
-            </w:r>
-            <w:proofErr w:type="spellEnd"/>
-            <w:r>
-              <w:t xml:space="preserve"> </w:t>
-            </w:r>
-            <w:r>
-              <w:t>нажимает кнопку «Выйти»</w:t>
-            </w:r>
-          </w:p>
-          <w:p>
-            <w:pPr>
-              <w:pStyle w:val="a4"/>
-              <w:numPr>
-                <w:ilvl w:val="1"/>
-                <w:numId w:val="1"/>
-              </w:numPr>
-            </w:pPr>
-            <w:r>
-              <w:t xml:space="preserve">Система отображает окно Список пользователей из </w:t>
-            </w:r>
-            <w:proofErr w:type="spellStart"/>
-            <w:r>
-              <w:t>кеша</w:t>
-            </w:r>
-            <w:proofErr w:type="spellEnd"/>
-          </w:p>
-          <w:p>
-            <w:pPr>
-              <w:pStyle w:val="a4"/>
-              <w:numPr>
-                <w:ilvl w:val="0"/>
-                <w:numId w:val="1"/>
-              </w:numPr>
-            </w:pPr>
-            <w:r>
-              <w:t xml:space="preserve">Удаление </w:t>
-            </w:r>
-            <w:r>
-              <w:t>пользователя (</w:t>
-            </w:r>
-            <w:proofErr w:type="spellStart"/>
-            <w:r>
-              <w:t>user</w:t>
-            </w:r>
-            <w:proofErr w:type="spellEnd"/>
-            <w:r>
-              <w:t xml:space="preserve"> </w:t>
-            </w:r>
-            <w:r>
-              <w:rPr>
-                <w:lang w:val="en-US"/>
-              </w:rPr>
-              <w:t>delete</w:t>
-            </w:r>
-            <w:r>
-              <w:t>)</w:t>
-            </w:r>
-          </w:p>
-          <w:p>
-            <w:pPr>
-              <w:pStyle w:val="a4"/>
-              <w:numPr>
-                <w:ilvl w:val="1"/>
-                <w:numId w:val="1"/>
-              </w:numPr>
-            </w:pPr>
-            <w:proofErr w:type="spellStart"/>
-            <w:r>
-              <w:t>Administrator</w:t>
-            </w:r>
-            <w:proofErr w:type="spellEnd"/>
-            <w:r>
-              <w:t xml:space="preserve"> </w:t>
-            </w:r>
-            <w:r>
-              <w:t>нажимает кнопку «Список пользователей»</w:t>
-            </w:r>
-          </w:p>
-          <w:p>
-            <w:pPr>
-              <w:pStyle w:val="a4"/>
-              <w:numPr>
-                <w:ilvl w:val="1"/>
-                <w:numId w:val="1"/>
-              </w:numPr>
-            </w:pPr>
-            <w:r>
-              <w:t>Система получает от БД данные таблицы пользователей</w:t>
-            </w:r>
-          </w:p>
-          <w:p>
-            <w:pPr>
-              <w:pStyle w:val="a4"/>
-              <w:numPr>
-                <w:ilvl w:val="1"/>
-                <w:numId w:val="1"/>
-              </w:numPr>
-            </w:pPr>
-            <w:r>
-              <w:t>Система кеширует полученные данные</w:t>
-            </w:r>
-          </w:p>
-          <w:p>
-            <w:pPr>
-              <w:pStyle w:val="a4"/>
-              <w:numPr>
-                <w:ilvl w:val="1"/>
-                <w:numId w:val="1"/>
-              </w:numPr>
-            </w:pPr>
-            <w:r>
-              <w:t>Система отображает окно Список пользователей</w:t>
-            </w:r>
-          </w:p>
-          <w:p>
-            <w:pPr>
-              <w:pStyle w:val="a4"/>
-              <w:numPr>
-                <w:ilvl w:val="1"/>
-                <w:numId w:val="1"/>
-              </w:numPr>
-            </w:pPr>
-            <w:proofErr w:type="spellStart"/>
-            <w:r>
-              <w:t>Administrator</w:t>
-            </w:r>
-            <w:proofErr w:type="spellEnd"/>
-            <w:r>
-              <w:t xml:space="preserve"> </w:t>
-            </w:r>
-            <w:r>
-              <w:t>нажимает кнопку «Удалить» напротив выбранного пользователя</w:t>
-            </w:r>
-          </w:p>
-          <w:p>
-            <w:pPr>
-              <w:pStyle w:val="a4"/>
-              <w:numPr>
-                <w:ilvl w:val="1"/>
-                <w:numId w:val="1"/>
-              </w:numPr>
-            </w:pPr>
-            <w:r>
-              <w:lastRenderedPageBreak/>
-              <w:t>Система отправляет запрос БД на удаление записи</w:t>
-            </w:r>
-          </w:p>
-          <w:p>
-            <w:pPr>
-              <w:pStyle w:val="a4"/>
-              <w:numPr>
-                <w:ilvl w:val="1"/>
-                <w:numId w:val="1"/>
-              </w:numPr>
-            </w:pPr>
-            <w:r>
-              <w:t xml:space="preserve">Система удаляет запись о пользователе из </w:t>
-            </w:r>
-            <w:proofErr w:type="spellStart"/>
-            <w:r>
-              <w:t>кеша</w:t>
-            </w:r>
-            <w:proofErr w:type="spellEnd"/>
-          </w:p>
-          <w:p>
-            <w:pPr>
-              <w:pStyle w:val="a4"/>
-              <w:numPr>
-                <w:ilvl w:val="1"/>
-                <w:numId w:val="1"/>
-              </w:numPr>
-            </w:pPr>
-            <w:r>
-              <w:t>Систем отображает сообщение об успешном удалении</w:t>
-            </w:r>
-          </w:p>
-          <w:p>
-            <w:pPr>
-              <w:pStyle w:val="a4"/>
-              <w:numPr>
-                <w:ilvl w:val="1"/>
-                <w:numId w:val="1"/>
-              </w:numPr>
-            </w:pPr>
-            <w:r>
-              <w:t xml:space="preserve">Система отображает окно Список пользователей из </w:t>
-            </w:r>
-            <w:proofErr w:type="spellStart"/>
-            <w:r>
-              <w:t>кеша</w:t>
-            </w:r>
-            <w:proofErr w:type="spellEnd"/>
-          </w:p>
-          <w:p>
-            <w:pPr>
-              <w:pStyle w:val="a4"/>
-              <w:numPr>
-                <w:ilvl w:val="0"/>
-                <w:numId w:val="1"/>
-              </w:numPr>
-            </w:pPr>
-            <w:r>
-              <w:t>Изменение данных пользователя (</w:t>
-            </w:r>
-            <w:proofErr w:type="spellStart"/>
-            <w:r>
-              <w:t>user</w:t>
-            </w:r>
-            <w:proofErr w:type="spellEnd"/>
-            <w:r>
-              <w:t xml:space="preserve"> </w:t>
-            </w:r>
-            <w:proofErr w:type="spellStart"/>
-            <w:r>
-              <w:t>update</w:t>
-            </w:r>
-            <w:proofErr w:type="spellEnd"/>
-            <w:r>
-              <w:t>)</w:t>
-            </w:r>
-          </w:p>
-          <w:p>
-            <w:pPr>
-              <w:pStyle w:val="a4"/>
-              <w:numPr>
-                <w:ilvl w:val="1"/>
-                <w:numId w:val="1"/>
-              </w:numPr>
-            </w:pPr>
-            <w:proofErr w:type="spellStart"/>
-            <w:r>
-              <w:t>Administrator</w:t>
-            </w:r>
-            <w:proofErr w:type="spellEnd"/>
-            <w:r>
-              <w:t xml:space="preserve"> </w:t>
-            </w:r>
-            <w:r>
-              <w:t>нажимает кнопку «Список пользователей»</w:t>
-            </w:r>
-          </w:p>
-          <w:p>
-            <w:pPr>
-              <w:pStyle w:val="a4"/>
-              <w:numPr>
-                <w:ilvl w:val="1"/>
-                <w:numId w:val="1"/>
-              </w:numPr>
-            </w:pPr>
-            <w:r>
-              <w:t>Система получает от БД данные таблицы пользователей</w:t>
-            </w:r>
-          </w:p>
-          <w:p>
-            <w:pPr>
-              <w:pStyle w:val="a4"/>
-              <w:numPr>
-                <w:ilvl w:val="1"/>
-                <w:numId w:val="1"/>
-              </w:numPr>
-            </w:pPr>
-            <w:r>
-              <w:t>Система кеширует полученные данные</w:t>
-            </w:r>
-          </w:p>
-          <w:p>
-            <w:pPr>
-              <w:pStyle w:val="a4"/>
-              <w:numPr>
-                <w:ilvl w:val="1"/>
-                <w:numId w:val="1"/>
-              </w:numPr>
-            </w:pPr>
-            <w:r>
-              <w:t>Система отображает окно Список пользователей</w:t>
-            </w:r>
-          </w:p>
-          <w:p>
-            <w:pPr>
-              <w:pStyle w:val="a4"/>
-              <w:numPr>
-                <w:ilvl w:val="1"/>
-                <w:numId w:val="1"/>
-              </w:numPr>
-            </w:pPr>
-            <w:proofErr w:type="spellStart"/>
-            <w:r>
-              <w:t>Administrator</w:t>
-            </w:r>
-            <w:proofErr w:type="spellEnd"/>
-            <w:r>
-              <w:t xml:space="preserve"> </w:t>
-            </w:r>
-            <w:r>
-              <w:t>нажимает кнопку «Изменить» напротив выбранного пользователя</w:t>
-            </w:r>
-          </w:p>
-          <w:p>
-            <w:pPr>
-              <w:pStyle w:val="a4"/>
-              <w:numPr>
-                <w:ilvl w:val="1"/>
-                <w:numId w:val="1"/>
-              </w:numPr>
-            </w:pPr>
-            <w:r>
-              <w:t xml:space="preserve"> Система получает данные о выбранном пользователе из БД</w:t>
-            </w:r>
-          </w:p>
-          <w:p>
-            <w:pPr>
-              <w:pStyle w:val="a4"/>
-              <w:numPr>
-                <w:ilvl w:val="1"/>
-                <w:numId w:val="1"/>
-              </w:numPr>
-            </w:pPr>
-            <w:r>
-              <w:t>Система выводит окно Пользователь с заполненными полями и кнопкой «Изменить»</w:t>
-            </w:r>
-          </w:p>
-          <w:p>
-            <w:pPr>
-              <w:pStyle w:val="a4"/>
-              <w:numPr>
-                <w:ilvl w:val="1"/>
-                <w:numId w:val="1"/>
-              </w:numPr>
-            </w:pPr>
-            <w:r>
-              <w:rPr>
-                <w:lang w:val="en-US"/>
-              </w:rPr>
-              <w:t>Administrator</w:t>
-            </w:r>
-            <w:r>
-              <w:t xml:space="preserve"> </w:t>
-            </w:r>
-            <w:r>
-              <w:t>нажимает</w:t>
-            </w:r>
-            <w:r>
-              <w:t xml:space="preserve"> </w:t>
-            </w:r>
-            <w:r>
-              <w:t>кнопку</w:t>
-            </w:r>
+            <w:proofErr w:type="spellStart"/>
+            <w:r>
+              <w:t>нажимаеткнопку</w:t>
+            </w:r>
+            <w:proofErr w:type="spellEnd"/>
             <w:r>
               <w:t xml:space="preserve"> «</w:t>
             </w:r>
@@ -1210,6 +1177,18 @@
               <w:t>кеше</w:t>
             </w:r>
             <w:proofErr w:type="spellEnd"/>
+          </w:p>
+          <w:p>
+            <w:pPr>
+              <w:pStyle w:val="a4"/>
+              <w:numPr>
+                <w:ilvl w:val="1"/>
+                <w:numId w:val="1"/>
+              </w:numPr>
+            </w:pPr>
+            <w:r>
+              <w:t>Система отображает ответ об успешном добавлении пользователя</w:t>
+            </w:r>
           </w:p>
           <w:p>
             <w:pPr>
@@ -1256,9 +1235,6 @@
                 <w:lang w:val="en-US"/>
               </w:rPr>
               <w:t>GUI</w:t>
-            </w:r>
-            <w:r>
-              <w:t xml:space="preserve"> </w:t>
             </w:r>
             <w:r>
               <w:t xml:space="preserve">роли </w:t>
@@ -1284,7 +1260,7 @@
 </file>
 
 <file path=word/numbering.xml><?xml version="1.0" encoding="utf-8"?>
-<w:numbering xmlns:wpc="http://schemas.microsoft.com/office/word/2010/wordprocessingCanvas" xmlns:mc="http://schemas.openxmlformats.org/markup-compatibility/2006" xmlns:o="urn:schemas-microsoft-com:office:office" xmlns:r="http://schemas.openxmlformats.org/officeDocument/2006/relationships" xmlns:m="http://schemas.openxmlformats.org/officeDocument/2006/math" xmlns:v="urn:schemas-microsoft-com:vml" xmlns:wp14="http://schemas.microsoft.com/office/word/2010/wordprocessingDrawing" xmlns:wp="http://schemas.openxmlformats.org/drawingml/2006/wordprocessingDrawing" xmlns:w10="urn:schemas-microsoft-com:office:word" xmlns:w="http://schemas.openxmlformats.org/wordprocessingml/2006/main" xmlns:w14="http://schemas.microsoft.com/office/word/2010/wordml" xmlns:wpg="http://schemas.microsoft.com/office/word/2010/wordprocessingGroup" xmlns:wpi="http://schemas.microsoft.com/office/word/2010/wordprocessingInk" xmlns:wne="http://schemas.microsoft.com/office/word/2006/wordml" xmlns:wps="http://schemas.microsoft.com/office/word/2010/wordprocessingShape" mc:Ignorable="w14 wp14">
+<w:numbering xmlns:ve="http://schemas.openxmlformats.org/markup-compatibility/2006" xmlns:o="urn:schemas-microsoft-com:office:office" xmlns:r="http://schemas.openxmlformats.org/officeDocument/2006/relationships" xmlns:m="http://schemas.openxmlformats.org/officeDocument/2006/math" xmlns:v="urn:schemas-microsoft-com:vml" xmlns:wp="http://schemas.openxmlformats.org/drawingml/2006/wordprocessingDrawing" xmlns:w10="urn:schemas-microsoft-com:office:word" xmlns:w="http://schemas.openxmlformats.org/wordprocessingml/2006/main" xmlns:wne="http://schemas.microsoft.com/office/word/2006/wordml">
   <w:abstractNum w:abstractNumId="0">
     <w:nsid w:val="4B583397"/>
     <w:multiLevelType w:val="multilevel"/>
@@ -1413,7 +1389,7 @@
 </file>
 
 <file path=word/styles.xml><?xml version="1.0" encoding="utf-8"?>
-<w:styles xmlns:mc="http://schemas.openxmlformats.org/markup-compatibility/2006" xmlns:r="http://schemas.openxmlformats.org/officeDocument/2006/relationships" xmlns:w="http://schemas.openxmlformats.org/wordprocessingml/2006/main" xmlns:w14="http://schemas.microsoft.com/office/word/2010/wordml" mc:Ignorable="w14">
+<w:styles xmlns:r="http://schemas.openxmlformats.org/officeDocument/2006/relationships" xmlns:w="http://schemas.openxmlformats.org/wordprocessingml/2006/main">
   <w:docDefaults>
     <w:rPrDefault>
       <w:rPr>
@@ -1571,6 +1547,7 @@
   <w:style w:type="paragraph" w:default="1" w:styleId="a">
     <w:name w:val="Normal"/>
     <w:qFormat/>
+    <w:rsid w:val="00D3698F"/>
   </w:style>
   <w:style w:type="character" w:default="1" w:styleId="a0">
     <w:name w:val="Default Paragraph Font"/>
@@ -1583,6 +1560,7 @@
     <w:uiPriority w:val="99"/>
     <w:semiHidden/>
     <w:unhideWhenUsed/>
+    <w:qFormat/>
     <w:tblPr>
       <w:tblInd w:w="0" w:type="dxa"/>
       <w:tblCellMar>
@@ -1608,6 +1586,7 @@
       <w:spacing w:after="0" w:line="240" w:lineRule="auto"/>
     </w:pPr>
     <w:tblPr>
+      <w:tblInd w:w="0" w:type="dxa"/>
       <w:tblBorders>
         <w:top w:val="single" w:sz="4" w:space="0" w:color="auto"/>
         <w:left w:val="single" w:sz="4" w:space="0" w:color="auto"/>
@@ -1616,6 +1595,12 @@
         <w:insideH w:val="single" w:sz="4" w:space="0" w:color="auto"/>
         <w:insideV w:val="single" w:sz="4" w:space="0" w:color="auto"/>
       </w:tblBorders>
+      <w:tblCellMar>
+        <w:top w:w="0" w:type="dxa"/>
+        <w:left w:w="108" w:type="dxa"/>
+        <w:bottom w:w="0" w:type="dxa"/>
+        <w:right w:w="108" w:type="dxa"/>
+      </w:tblCellMar>
     </w:tblPr>
   </w:style>
   <w:style w:type="paragraph" w:styleId="a4">

</xml_diff>